<commit_message>
Criacao de novas paginas e modificacao no prototipo
</commit_message>
<xml_diff>
--- a/Prototipo/Proposta de Projeto.docx
+++ b/Prototipo/Proposta de Projeto.docx
@@ -1,11 +1,82 @@
 
 <file path=word/document.xml><?xml version="1.0" encoding="utf-8"?>
-<w:document xmlns:wpc="http://schemas.microsoft.com/office/word/2010/wordprocessingCanvas" xmlns:cx="http://schemas.microsoft.com/office/drawing/2014/chartex" xmlns:cx1="http://schemas.microsoft.com/office/drawing/2015/9/8/chartex" xmlns:cx2="http://schemas.microsoft.com/office/drawing/2015/10/21/chartex" xmlns:cx3="http://schemas.microsoft.com/office/drawing/2016/5/9/chartex" xmlns:cx4="http://schemas.microsoft.com/office/drawing/2016/5/10/chartex" xmlns:cx5="http://schemas.microsoft.com/office/drawing/2016/5/11/chartex" xmlns:cx6="http://schemas.microsoft.com/office/drawing/2016/5/12/chartex" xmlns:cx7="http://schemas.microsoft.com/office/drawing/2016/5/13/chartex" xmlns:cx8="http://schemas.microsoft.com/office/drawing/2016/5/14/chartex" xmlns:mc="http://schemas.openxmlformats.org/markup-compatibility/2006" xmlns:aink="http://schemas.microsoft.com/office/drawing/2016/ink" xmlns:am3d="http://schemas.microsoft.com/office/drawing/2017/model3d" xmlns:o="urn:schemas-microsoft-com:office:office" xmlns:r="http://schemas.openxmlformats.org/officeDocument/2006/relationships" xmlns:m="http://schemas.openxmlformats.org/officeDocument/2006/math" xmlns:v="urn:schemas-microsoft-com:vml" xmlns:wp14="http://schemas.microsoft.com/office/word/2010/wordprocessingDrawing" xmlns:wp="http://schemas.openxmlformats.org/drawingml/2006/wordprocessingDrawing" xmlns:w10="urn:schemas-microsoft-com:office:word" xmlns:w="http://schemas.openxmlformats.org/wordprocessingml/2006/main" xmlns:w14="http://schemas.microsoft.com/office/word/2010/wordml" xmlns:w15="http://schemas.microsoft.com/office/word/2012/wordml" xmlns:w16cid="http://schemas.microsoft.com/office/word/2016/wordml/cid" xmlns:w16se="http://schemas.microsoft.com/office/word/2015/wordml/symex" xmlns:wpg="http://schemas.microsoft.com/office/word/2010/wordprocessingGroup" xmlns:wpi="http://schemas.microsoft.com/office/word/2010/wordprocessingInk" xmlns:wne="http://schemas.microsoft.com/office/word/2006/wordml" xmlns:wps="http://schemas.microsoft.com/office/word/2010/wordprocessingShape" mc:Ignorable="w14 w15 w16se w16cid wp14">
+<w:document xmlns:wpc="http://schemas.microsoft.com/office/word/2010/wordprocessingCanvas" xmlns:cx="http://schemas.microsoft.com/office/drawing/2014/chartex" xmlns:cx1="http://schemas.microsoft.com/office/drawing/2015/9/8/chartex" xmlns:mc="http://schemas.openxmlformats.org/markup-compatibility/2006" xmlns:o="urn:schemas-microsoft-com:office:office" xmlns:r="http://schemas.openxmlformats.org/officeDocument/2006/relationships" xmlns:m="http://schemas.openxmlformats.org/officeDocument/2006/math" xmlns:v="urn:schemas-microsoft-com:vml" xmlns:wp14="http://schemas.microsoft.com/office/word/2010/wordprocessingDrawing" xmlns:wp="http://schemas.openxmlformats.org/drawingml/2006/wordprocessingDrawing" xmlns:w10="urn:schemas-microsoft-com:office:word" xmlns:w="http://schemas.openxmlformats.org/wordprocessingml/2006/main" xmlns:w14="http://schemas.microsoft.com/office/word/2010/wordml" xmlns:w15="http://schemas.microsoft.com/office/word/2012/wordml" xmlns:w16se="http://schemas.microsoft.com/office/word/2015/wordml/symex" xmlns:wpg="http://schemas.microsoft.com/office/word/2010/wordprocessingGroup" xmlns:wpi="http://schemas.microsoft.com/office/word/2010/wordprocessingInk" xmlns:wne="http://schemas.microsoft.com/office/word/2006/wordml" xmlns:wps="http://schemas.microsoft.com/office/word/2010/wordprocessingShape" mc:Ignorable="w14 w15 w16se wp14">
   <w:body>
     <w:p>
       <w:pPr>
         <w:pStyle w:val="Fotografia"/>
       </w:pPr>
+      <w:r>
+        <w:rPr>
+          <w:noProof/>
+          <w:sz w:val="28"/>
+          <w:szCs w:val="40"/>
+          <w:lang w:eastAsia="pt-PT"/>
+        </w:rPr>
+        <w:drawing>
+          <wp:anchor distT="0" distB="0" distL="114300" distR="114300" simplePos="0" relativeHeight="251668480" behindDoc="1" locked="0" layoutInCell="1" allowOverlap="1" wp14:anchorId="5F5CF7A8" wp14:editId="1106A156">
+            <wp:simplePos x="0" y="0"/>
+            <wp:positionH relativeFrom="column">
+              <wp:posOffset>-813568</wp:posOffset>
+            </wp:positionH>
+            <wp:positionV relativeFrom="paragraph">
+              <wp:posOffset>-733263</wp:posOffset>
+            </wp:positionV>
+            <wp:extent cx="852170" cy="495300"/>
+            <wp:effectExtent l="0" t="0" r="5080" b="0"/>
+            <wp:wrapTight wrapText="bothSides">
+              <wp:wrapPolygon edited="0">
+                <wp:start x="0" y="0"/>
+                <wp:lineTo x="0" y="20769"/>
+                <wp:lineTo x="21246" y="20769"/>
+                <wp:lineTo x="21246" y="0"/>
+                <wp:lineTo x="0" y="0"/>
+              </wp:wrapPolygon>
+            </wp:wrapTight>
+            <wp:docPr id="33" name="Imagem 33"/>
+            <wp:cNvGraphicFramePr>
+              <a:graphicFrameLocks xmlns:a="http://schemas.openxmlformats.org/drawingml/2006/main" noChangeAspect="1"/>
+            </wp:cNvGraphicFramePr>
+            <a:graphic xmlns:a="http://schemas.openxmlformats.org/drawingml/2006/main">
+              <a:graphicData uri="http://schemas.openxmlformats.org/drawingml/2006/picture">
+                <pic:pic xmlns:pic="http://schemas.openxmlformats.org/drawingml/2006/picture">
+                  <pic:nvPicPr>
+                    <pic:cNvPr id="33" name="logo_ED12_verdebranco.jpg"/>
+                    <pic:cNvPicPr/>
+                  </pic:nvPicPr>
+                  <pic:blipFill>
+                    <a:blip r:embed="rId8">
+                      <a:extLst>
+                        <a:ext uri="{28A0092B-C50C-407E-A947-70E740481C1C}">
+                          <a14:useLocalDpi xmlns:a14="http://schemas.microsoft.com/office/drawing/2010/main" val="0"/>
+                        </a:ext>
+                      </a:extLst>
+                    </a:blip>
+                    <a:stretch>
+                      <a:fillRect/>
+                    </a:stretch>
+                  </pic:blipFill>
+                  <pic:spPr>
+                    <a:xfrm>
+                      <a:off x="0" y="0"/>
+                      <a:ext cx="852170" cy="495300"/>
+                    </a:xfrm>
+                    <a:prstGeom prst="rect">
+                      <a:avLst/>
+                    </a:prstGeom>
+                  </pic:spPr>
+                </pic:pic>
+              </a:graphicData>
+            </a:graphic>
+            <wp14:sizeRelH relativeFrom="page">
+              <wp14:pctWidth>0</wp14:pctWidth>
+            </wp14:sizeRelH>
+            <wp14:sizeRelV relativeFrom="page">
+              <wp14:pctHeight>0</wp14:pctHeight>
+            </wp14:sizeRelV>
+          </wp:anchor>
+        </w:drawing>
+      </w:r>
       <w:r>
         <w:rPr>
           <w:noProof/>
@@ -63,7 +134,6 @@
                                 </w14:textOutline>
                               </w:rPr>
                             </w:pPr>
-                            <w:proofErr w:type="spellStart"/>
                             <w:r>
                               <w:rPr>
                                 <w:rFonts w:ascii="BankGothic Md BT" w:hAnsi="BankGothic Md BT"/>
@@ -79,45 +149,8 @@
                                   <w14:bevel/>
                                 </w14:textOutline>
                               </w:rPr>
-                              <w:t>Football</w:t>
+                              <w:t>Football Life</w:t>
                             </w:r>
-                            <w:proofErr w:type="spellEnd"/>
-                            <w:r>
-                              <w:rPr>
-                                <w:rFonts w:ascii="BankGothic Md BT" w:hAnsi="BankGothic Md BT"/>
-                                <w:b/>
-                                <w:i/>
-                                <w:color w:val="D9D9D9" w:themeColor="background1" w:themeShade="D9"/>
-                                <w:sz w:val="72"/>
-                                <w14:textOutline w14:w="9525" w14:cap="rnd" w14:cmpd="sng" w14:algn="ctr">
-                                  <w14:solidFill>
-                                    <w14:schemeClr w14:val="tx1"/>
-                                  </w14:solidFill>
-                                  <w14:prstDash w14:val="solid"/>
-                                  <w14:bevel/>
-                                </w14:textOutline>
-                              </w:rPr>
-                              <w:t xml:space="preserve"> </w:t>
-                            </w:r>
-                            <w:proofErr w:type="spellStart"/>
-                            <w:r>
-                              <w:rPr>
-                                <w:rFonts w:ascii="BankGothic Md BT" w:hAnsi="BankGothic Md BT"/>
-                                <w:b/>
-                                <w:i/>
-                                <w:color w:val="D9D9D9" w:themeColor="background1" w:themeShade="D9"/>
-                                <w:sz w:val="72"/>
-                                <w14:textOutline w14:w="9525" w14:cap="rnd" w14:cmpd="sng" w14:algn="ctr">
-                                  <w14:solidFill>
-                                    <w14:schemeClr w14:val="tx1"/>
-                                  </w14:solidFill>
-                                  <w14:prstDash w14:val="solid"/>
-                                  <w14:bevel/>
-                                </w14:textOutline>
-                              </w:rPr>
-                              <w:t>Life</w:t>
-                            </w:r>
-                            <w:proofErr w:type="spellEnd"/>
                           </w:p>
                         </w:txbxContent>
                       </wps:txbx>
@@ -165,7 +198,6 @@
                           </w14:textOutline>
                         </w:rPr>
                       </w:pPr>
-                      <w:proofErr w:type="spellStart"/>
                       <w:r>
                         <w:rPr>
                           <w:rFonts w:ascii="BankGothic Md BT" w:hAnsi="BankGothic Md BT"/>
@@ -181,45 +213,8 @@
                             <w14:bevel/>
                           </w14:textOutline>
                         </w:rPr>
-                        <w:t>Football</w:t>
+                        <w:t>Football Life</w:t>
                       </w:r>
-                      <w:proofErr w:type="spellEnd"/>
-                      <w:r>
-                        <w:rPr>
-                          <w:rFonts w:ascii="BankGothic Md BT" w:hAnsi="BankGothic Md BT"/>
-                          <w:b/>
-                          <w:i/>
-                          <w:color w:val="D9D9D9" w:themeColor="background1" w:themeShade="D9"/>
-                          <w:sz w:val="72"/>
-                          <w14:textOutline w14:w="9525" w14:cap="rnd" w14:cmpd="sng" w14:algn="ctr">
-                            <w14:solidFill>
-                              <w14:schemeClr w14:val="tx1"/>
-                            </w14:solidFill>
-                            <w14:prstDash w14:val="solid"/>
-                            <w14:bevel/>
-                          </w14:textOutline>
-                        </w:rPr>
-                        <w:t xml:space="preserve"> </w:t>
-                      </w:r>
-                      <w:proofErr w:type="spellStart"/>
-                      <w:r>
-                        <w:rPr>
-                          <w:rFonts w:ascii="BankGothic Md BT" w:hAnsi="BankGothic Md BT"/>
-                          <w:b/>
-                          <w:i/>
-                          <w:color w:val="D9D9D9" w:themeColor="background1" w:themeShade="D9"/>
-                          <w:sz w:val="72"/>
-                          <w14:textOutline w14:w="9525" w14:cap="rnd" w14:cmpd="sng" w14:algn="ctr">
-                            <w14:solidFill>
-                              <w14:schemeClr w14:val="tx1"/>
-                            </w14:solidFill>
-                            <w14:prstDash w14:val="solid"/>
-                            <w14:bevel/>
-                          </w14:textOutline>
-                        </w:rPr>
-                        <w:t>Life</w:t>
-                      </w:r>
-                      <w:proofErr w:type="spellEnd"/>
                     </w:p>
                   </w:txbxContent>
                 </v:textbox>
@@ -228,6 +223,7 @@
           </mc:Fallback>
         </mc:AlternateContent>
       </w:r>
+      <w:bookmarkStart w:id="0" w:name="_GoBack"/>
       <w:r>
         <w:rPr>
           <w:noProof/>
@@ -249,7 +245,7 @@
                     <pic:cNvPicPr/>
                   </pic:nvPicPr>
                   <pic:blipFill>
-                    <a:blip r:embed="rId8">
+                    <a:blip r:embed="rId9">
                       <a:extLst>
                         <a:ext uri="{28A0092B-C50C-407E-A947-70E740481C1C}">
                           <a14:useLocalDpi xmlns:a14="http://schemas.microsoft.com/office/drawing/2010/main" val="0"/>
@@ -275,6 +271,7 @@
           </wp:inline>
         </w:drawing>
       </w:r>
+      <w:bookmarkEnd w:id="0"/>
     </w:p>
     <w:p>
       <w:pPr>
@@ -399,21 +396,51 @@
         </w:rPr>
         <w:t>Objetivos e âmbito do projeto</w:t>
       </w:r>
-      <w:proofErr w:type="gramStart"/>
       <w:r>
         <w:rPr>
           <w:sz w:val="28"/>
           <w:szCs w:val="40"/>
         </w:rPr>
-        <w:t xml:space="preserve"> ..</w:t>
-      </w:r>
-      <w:proofErr w:type="gramEnd"/>
-      <w:r>
+        <w:t xml:space="preserve"> ..………………………………………………………….. 2</w:t>
+      </w:r>
+    </w:p>
+    <w:p>
+      <w:pPr>
+        <w:pStyle w:val="InformaesdeContacto"/>
+        <w:jc w:val="left"/>
         <w:rPr>
           <w:sz w:val="28"/>
           <w:szCs w:val="40"/>
         </w:rPr>
-        <w:t>………………………………………………………….. 2</w:t>
+      </w:pPr>
+      <w:r>
+        <w:rPr>
+          <w:sz w:val="28"/>
+          <w:szCs w:val="40"/>
+        </w:rPr>
+        <w:br/>
+        <w:t>Requisitos</w:t>
+      </w:r>
+      <w:r>
+        <w:rPr>
+          <w:sz w:val="28"/>
+          <w:szCs w:val="40"/>
+        </w:rPr>
+        <w:t xml:space="preserve"> ………………………………………………………………………………………</w:t>
+      </w:r>
+      <w:r>
+        <w:rPr>
+          <w:sz w:val="28"/>
+          <w:szCs w:val="40"/>
+        </w:rPr>
+        <w:t xml:space="preserve">……. </w:t>
+      </w:r>
+      <w:r>
+        <w:rPr>
+          <w:sz w:val="28"/>
+          <w:szCs w:val="40"/>
+        </w:rPr>
+        <w:t>3</w:t>
       </w:r>
     </w:p>
     <w:p>
@@ -431,14 +458,21 @@
           <w:szCs w:val="40"/>
         </w:rPr>
         <w:br/>
-        <w:t>Requisitos</w:t>
+        <w:t>Conclusão</w:t>
       </w:r>
       <w:r>
         <w:rPr>
           <w:sz w:val="28"/>
           <w:szCs w:val="40"/>
         </w:rPr>
-        <w:t xml:space="preserve"> ……………………………………………………………………………………… 2 e 3</w:t>
+        <w:t xml:space="preserve"> ..……………………………………………………………………………………….… 3</w:t>
+      </w:r>
+      <w:r>
+        <w:rPr>
+          <w:sz w:val="28"/>
+          <w:szCs w:val="40"/>
+        </w:rPr>
+        <w:br/>
       </w:r>
     </w:p>
     <w:p>
@@ -455,24 +489,28 @@
           <w:sz w:val="28"/>
           <w:szCs w:val="40"/>
         </w:rPr>
-        <w:br/>
-        <w:t>Conclusão</w:t>
-      </w:r>
-      <w:proofErr w:type="gramStart"/>
+        <w:t>Base de Dados</w:t>
+      </w:r>
       <w:r>
         <w:rPr>
           <w:sz w:val="28"/>
           <w:szCs w:val="40"/>
         </w:rPr>
-        <w:t xml:space="preserve"> ..</w:t>
-      </w:r>
-      <w:proofErr w:type="gramEnd"/>
+        <w:t xml:space="preserve"> ………………………………………………………………………………….…</w:t>
+      </w:r>
       <w:r>
         <w:rPr>
           <w:sz w:val="28"/>
           <w:szCs w:val="40"/>
         </w:rPr>
-        <w:t>……………………………………………………………………………………….… 3</w:t>
+        <w:t xml:space="preserve"> 4</w:t>
+      </w:r>
+      <w:r>
+        <w:rPr>
+          <w:sz w:val="28"/>
+          <w:szCs w:val="40"/>
+        </w:rPr>
+        <w:br/>
       </w:r>
     </w:p>
     <w:p>
@@ -480,40 +518,77 @@
         <w:pStyle w:val="InformaesdeContacto"/>
         <w:jc w:val="left"/>
         <w:rPr>
+          <w:sz w:val="40"/>
+        </w:rPr>
+      </w:pPr>
+      <w:r>
+        <w:rPr>
           <w:sz w:val="28"/>
           <w:szCs w:val="40"/>
         </w:rPr>
-      </w:pPr>
+        <w:t xml:space="preserve">Protótipo em Desenho </w:t>
+      </w:r>
       <w:r>
         <w:rPr>
           <w:sz w:val="28"/>
           <w:szCs w:val="40"/>
         </w:rPr>
-        <w:br/>
-        <w:t>Protótipo</w:t>
+        <w:t>…………………………………………………………………….…</w:t>
       </w:r>
       <w:r>
         <w:rPr>
           <w:sz w:val="28"/>
           <w:szCs w:val="40"/>
         </w:rPr>
-        <w:t xml:space="preserve"> ………………………………………………………………………………………</w:t>
-      </w:r>
-      <w:proofErr w:type="gramStart"/>
+        <w:t xml:space="preserve"> 5</w:t>
+      </w:r>
+      <w:r>
+        <w:rPr>
+          <w:sz w:val="40"/>
+        </w:rPr>
+        <w:br/>
+      </w:r>
       <w:r>
         <w:rPr>
           <w:sz w:val="28"/>
           <w:szCs w:val="40"/>
         </w:rPr>
-        <w:t>…….</w:t>
-      </w:r>
-      <w:proofErr w:type="gramEnd"/>
+        <w:br/>
+      </w:r>
       <w:r>
         <w:rPr>
           <w:sz w:val="28"/>
           <w:szCs w:val="40"/>
         </w:rPr>
-        <w:t>. 3</w:t>
+        <w:t>Anexos</w:t>
+      </w:r>
+      <w:r>
+        <w:rPr>
+          <w:sz w:val="28"/>
+          <w:szCs w:val="40"/>
+        </w:rPr>
+        <w:t xml:space="preserve"> ………………………………………………………………………………</w:t>
+      </w:r>
+      <w:r>
+        <w:rPr>
+          <w:sz w:val="28"/>
+          <w:szCs w:val="40"/>
+        </w:rPr>
+        <w:t>..</w:t>
+      </w:r>
+      <w:r>
+        <w:rPr>
+          <w:sz w:val="28"/>
+          <w:szCs w:val="40"/>
+        </w:rPr>
+        <w:t xml:space="preserve">…………….. </w:t>
+      </w:r>
+      <w:r>
+        <w:rPr>
+          <w:sz w:val="28"/>
+          <w:szCs w:val="40"/>
+        </w:rPr>
+        <w:t>16</w:t>
       </w:r>
     </w:p>
     <w:p>
@@ -637,7 +712,6 @@
           <w:rFonts w:asciiTheme="majorHAnsi" w:hAnsiTheme="majorHAnsi"/>
           <w:sz w:val="40"/>
         </w:rPr>
-        <w:lastRenderedPageBreak/>
         <w:t>Contextualização</w:t>
       </w:r>
       <w:r>
@@ -794,39 +868,7 @@
           <w:sz w:val="24"/>
           <w:szCs w:val="24"/>
         </w:rPr>
-        <w:t xml:space="preserve"> ficou com o nome de “</w:t>
-      </w:r>
-      <w:proofErr w:type="spellStart"/>
-      <w:r>
-        <w:rPr>
-          <w:sz w:val="24"/>
-          <w:szCs w:val="24"/>
-        </w:rPr>
-        <w:t>Football</w:t>
-      </w:r>
-      <w:proofErr w:type="spellEnd"/>
-      <w:r>
-        <w:rPr>
-          <w:sz w:val="24"/>
-          <w:szCs w:val="24"/>
-        </w:rPr>
-        <w:t xml:space="preserve"> </w:t>
-      </w:r>
-      <w:proofErr w:type="spellStart"/>
-      <w:r>
-        <w:rPr>
-          <w:sz w:val="24"/>
-          <w:szCs w:val="24"/>
-        </w:rPr>
-        <w:t>Life</w:t>
-      </w:r>
-      <w:proofErr w:type="spellEnd"/>
-      <w:r>
-        <w:rPr>
-          <w:sz w:val="24"/>
-          <w:szCs w:val="24"/>
-        </w:rPr>
-        <w:t>”, porque baseia-se na vida</w:t>
+        <w:t xml:space="preserve"> ficou com o nome de “Football Life”, porque baseia-se na vida</w:t>
       </w:r>
       <w:r>
         <w:rPr>
@@ -894,17 +936,131 @@
           <w:sz w:val="24"/>
           <w:szCs w:val="24"/>
         </w:rPr>
-        <w:t>O “</w:t>
-      </w:r>
-      <w:proofErr w:type="spellStart"/>
-      <w:r>
-        <w:rPr>
-          <w:sz w:val="24"/>
-          <w:szCs w:val="24"/>
-        </w:rPr>
-        <w:t>Football</w:t>
-      </w:r>
-      <w:proofErr w:type="spellEnd"/>
+        <w:t xml:space="preserve">O “Football Life” é uma aplicação parecida com um site web para que os utilizadores possam usar ambos sem complicações, caso desejarem, e tem o objetivo de gerir e organizar um clube. </w:t>
+      </w:r>
+    </w:p>
+    <w:p>
+      <w:pPr>
+        <w:rPr>
+          <w:sz w:val="24"/>
+          <w:szCs w:val="24"/>
+        </w:rPr>
+      </w:pPr>
+      <w:r>
+        <w:rPr>
+          <w:sz w:val="24"/>
+          <w:szCs w:val="24"/>
+        </w:rPr>
+        <w:t>A aplicação</w:t>
+      </w:r>
+      <w:r>
+        <w:rPr>
+          <w:sz w:val="24"/>
+          <w:szCs w:val="24"/>
+        </w:rPr>
+        <w:t xml:space="preserve"> será </w:t>
+      </w:r>
+      <w:r>
+        <w:rPr>
+          <w:sz w:val="24"/>
+          <w:szCs w:val="24"/>
+        </w:rPr>
+        <w:t>direcionada</w:t>
+      </w:r>
+      <w:r>
+        <w:rPr>
+          <w:sz w:val="24"/>
+          <w:szCs w:val="24"/>
+        </w:rPr>
+        <w:t xml:space="preserve"> para qualquer um que goste deste desporto, tal como adeptos, sócios e </w:t>
+      </w:r>
+      <w:r>
+        <w:rPr>
+          <w:sz w:val="24"/>
+          <w:szCs w:val="24"/>
+        </w:rPr>
+        <w:t>principalmente</w:t>
+      </w:r>
+      <w:r>
+        <w:rPr>
+          <w:sz w:val="24"/>
+          <w:szCs w:val="24"/>
+        </w:rPr>
+        <w:t xml:space="preserve"> membros do clube (Coordenação, Treinadores e Atletas). </w:t>
+      </w:r>
+    </w:p>
+    <w:p>
+      <w:pPr>
+        <w:rPr>
+          <w:sz w:val="24"/>
+          <w:szCs w:val="24"/>
+        </w:rPr>
+      </w:pPr>
+    </w:p>
+    <w:p>
+      <w:pPr>
+        <w:rPr>
+          <w:sz w:val="24"/>
+          <w:szCs w:val="24"/>
+        </w:rPr>
+      </w:pPr>
+    </w:p>
+    <w:p>
+      <w:pPr>
+        <w:jc w:val="center"/>
+        <w:rPr>
+          <w:sz w:val="16"/>
+        </w:rPr>
+      </w:pPr>
+      <w:r>
+        <w:rPr>
+          <w:sz w:val="40"/>
+        </w:rPr>
+        <w:t>Requisitos</w:t>
+      </w:r>
+      <w:r>
+        <w:rPr>
+          <w:sz w:val="40"/>
+        </w:rPr>
+        <w:br/>
+      </w:r>
+    </w:p>
+    <w:p>
+      <w:pPr>
+        <w:ind w:firstLine="720"/>
+        <w:rPr>
+          <w:sz w:val="24"/>
+          <w:szCs w:val="24"/>
+        </w:rPr>
+      </w:pPr>
+      <w:r>
+        <w:rPr>
+          <w:sz w:val="24"/>
+          <w:szCs w:val="24"/>
+        </w:rPr>
+        <w:t>O utilizador Adepto poderá usufruir da aplicação sem entrar em nenhuma conta podendo ver informações do clube (REQ0001), como a visualizar</w:t>
+      </w:r>
+      <w:r>
+        <w:rPr>
+          <w:sz w:val="24"/>
+          <w:szCs w:val="24"/>
+        </w:rPr>
+        <w:t xml:space="preserve"> resultados dos j</w:t>
+      </w:r>
+      <w:r>
+        <w:rPr>
+          <w:sz w:val="24"/>
+          <w:szCs w:val="24"/>
+        </w:rPr>
+        <w:t>ogos</w:t>
+      </w:r>
+      <w:r>
+        <w:rPr>
+          <w:sz w:val="24"/>
+          <w:szCs w:val="24"/>
+        </w:rPr>
+        <w:t xml:space="preserve"> (REQ0002), visualizar as equipas existentes no</w:t>
+      </w:r>
       <w:r>
         <w:rPr>
           <w:sz w:val="24"/>
@@ -912,107 +1068,12 @@
         </w:rPr>
         <w:t xml:space="preserve"> </w:t>
       </w:r>
-      <w:proofErr w:type="spellStart"/>
-      <w:r>
-        <w:rPr>
-          <w:sz w:val="24"/>
-          <w:szCs w:val="24"/>
-        </w:rPr>
-        <w:t>Life</w:t>
-      </w:r>
-      <w:proofErr w:type="spellEnd"/>
-      <w:r>
-        <w:rPr>
-          <w:sz w:val="24"/>
-          <w:szCs w:val="24"/>
-        </w:rPr>
-        <w:t xml:space="preserve">” é uma aplicação parecida com um site web para que os utilizadores possam usar ambos sem complicações, caso desejarem, e tem o objetivo de gerir e organizar um clube. </w:t>
-      </w:r>
-    </w:p>
-    <w:p>
-      <w:pPr>
-        <w:rPr>
-          <w:sz w:val="24"/>
-          <w:szCs w:val="24"/>
-        </w:rPr>
-      </w:pPr>
-      <w:r>
-        <w:rPr>
-          <w:sz w:val="24"/>
-          <w:szCs w:val="24"/>
-        </w:rPr>
-        <w:t>A aplicação</w:t>
-      </w:r>
-      <w:r>
-        <w:rPr>
-          <w:sz w:val="24"/>
-          <w:szCs w:val="24"/>
-        </w:rPr>
-        <w:t xml:space="preserve"> será </w:t>
-      </w:r>
-      <w:r>
-        <w:rPr>
-          <w:sz w:val="24"/>
-          <w:szCs w:val="24"/>
-        </w:rPr>
-        <w:t>direcionada</w:t>
-      </w:r>
-      <w:r>
-        <w:rPr>
-          <w:sz w:val="24"/>
-          <w:szCs w:val="24"/>
-        </w:rPr>
-        <w:t xml:space="preserve"> para qualquer um que goste deste desporto, tal como adeptos, sócios e </w:t>
-      </w:r>
-      <w:r>
-        <w:rPr>
-          <w:sz w:val="24"/>
-          <w:szCs w:val="24"/>
-        </w:rPr>
-        <w:t>principalmente</w:t>
-      </w:r>
-      <w:r>
-        <w:rPr>
-          <w:sz w:val="24"/>
-          <w:szCs w:val="24"/>
-        </w:rPr>
-        <w:t xml:space="preserve"> membros do clube (Coordenação, Treinadores e Atletas). </w:t>
-      </w:r>
-    </w:p>
-    <w:p>
-      <w:pPr>
-        <w:rPr>
-          <w:sz w:val="24"/>
-          <w:szCs w:val="24"/>
-        </w:rPr>
-      </w:pPr>
-    </w:p>
-    <w:p>
-      <w:pPr>
-        <w:rPr>
-          <w:sz w:val="24"/>
-          <w:szCs w:val="24"/>
-        </w:rPr>
-      </w:pPr>
-    </w:p>
-    <w:p>
-      <w:pPr>
-        <w:jc w:val="center"/>
-        <w:rPr>
-          <w:sz w:val="16"/>
-        </w:rPr>
-      </w:pPr>
-      <w:r>
-        <w:rPr>
-          <w:sz w:val="40"/>
-        </w:rPr>
-        <w:t>Requisitos</w:t>
-      </w:r>
-      <w:r>
-        <w:rPr>
-          <w:sz w:val="40"/>
-        </w:rPr>
-        <w:br/>
+      <w:r>
+        <w:rPr>
+          <w:sz w:val="24"/>
+          <w:szCs w:val="24"/>
+        </w:rPr>
+        <w:t>clube (REQ0003), visualizar informações das instalações do clube (REQ0004) e visualizar os títulos que aquele clube alcançou (REQ0005).</w:t>
       </w:r>
     </w:p>
     <w:p>
@@ -1028,28 +1089,21 @@
           <w:sz w:val="24"/>
           <w:szCs w:val="24"/>
         </w:rPr>
-        <w:t>O utilizador Adepto poderá usufruir da aplicação sem entrar em nenhuma conta podendo ver informações do clube (REQ0001), como a visualizar</w:t>
-      </w:r>
-      <w:r>
-        <w:rPr>
-          <w:sz w:val="24"/>
-          <w:szCs w:val="24"/>
-        </w:rPr>
-        <w:t xml:space="preserve"> resultados dos j</w:t>
-      </w:r>
-      <w:r>
-        <w:rPr>
-          <w:sz w:val="24"/>
-          <w:szCs w:val="24"/>
-        </w:rPr>
-        <w:t>ogos</w:t>
-      </w:r>
-      <w:r>
-        <w:rPr>
-          <w:sz w:val="24"/>
-          <w:szCs w:val="24"/>
-        </w:rPr>
-        <w:t xml:space="preserve"> (REQ0002), visualizar as equipas existentes no</w:t>
+        <w:t xml:space="preserve">O utilizador </w:t>
+      </w:r>
+      <w:r>
+        <w:rPr>
+          <w:sz w:val="24"/>
+          <w:szCs w:val="24"/>
+        </w:rPr>
+        <w:t>Coordenador</w:t>
+      </w:r>
+      <w:r>
+        <w:rPr>
+          <w:sz w:val="24"/>
+          <w:szCs w:val="24"/>
+        </w:rPr>
+        <w:t xml:space="preserve"> deverá fazer o seu log in para usufruir da aplicação (REQ0006) onde pode</w:t>
       </w:r>
       <w:r>
         <w:rPr>
@@ -1063,7 +1117,99 @@
           <w:sz w:val="24"/>
           <w:szCs w:val="24"/>
         </w:rPr>
-        <w:t>clube (REQ0003), visualizar informações das instalações do clube (REQ0004) e visualizar os títulos que aquele clube alcançou (REQ0005).</w:t>
+        <w:t>g</w:t>
+      </w:r>
+      <w:r>
+        <w:rPr>
+          <w:sz w:val="24"/>
+          <w:szCs w:val="24"/>
+        </w:rPr>
+        <w:t>erir os lucros e as despesas do clube</w:t>
+      </w:r>
+      <w:r>
+        <w:rPr>
+          <w:sz w:val="24"/>
+          <w:szCs w:val="24"/>
+        </w:rPr>
+        <w:t xml:space="preserve"> (REQ0007), f</w:t>
+      </w:r>
+      <w:r>
+        <w:rPr>
+          <w:sz w:val="24"/>
+          <w:szCs w:val="24"/>
+        </w:rPr>
+        <w:t>azer um inventário do material do clube</w:t>
+      </w:r>
+      <w:r>
+        <w:rPr>
+          <w:sz w:val="24"/>
+          <w:szCs w:val="24"/>
+        </w:rPr>
+        <w:t xml:space="preserve"> (REQ0008</w:t>
+      </w:r>
+      <w:r>
+        <w:rPr>
+          <w:sz w:val="24"/>
+          <w:szCs w:val="24"/>
+        </w:rPr>
+        <w:t>),</w:t>
+      </w:r>
+      <w:r>
+        <w:rPr>
+          <w:sz w:val="24"/>
+          <w:szCs w:val="24"/>
+        </w:rPr>
+        <w:t xml:space="preserve"> c</w:t>
+      </w:r>
+      <w:r>
+        <w:rPr>
+          <w:sz w:val="24"/>
+          <w:szCs w:val="24"/>
+        </w:rPr>
+        <w:t xml:space="preserve">riar avisos e discussões para </w:t>
+      </w:r>
+      <w:r>
+        <w:rPr>
+          <w:sz w:val="24"/>
+          <w:szCs w:val="24"/>
+        </w:rPr>
+        <w:lastRenderedPageBreak/>
+        <w:t>os treinadores</w:t>
+      </w:r>
+      <w:r>
+        <w:rPr>
+          <w:sz w:val="24"/>
+          <w:szCs w:val="24"/>
+        </w:rPr>
+        <w:t xml:space="preserve"> (REQ0009)</w:t>
+      </w:r>
+      <w:r>
+        <w:rPr>
+          <w:sz w:val="24"/>
+          <w:szCs w:val="24"/>
+        </w:rPr>
+        <w:t>,</w:t>
+      </w:r>
+      <w:r>
+        <w:rPr>
+          <w:sz w:val="24"/>
+          <w:szCs w:val="24"/>
+        </w:rPr>
+        <w:t xml:space="preserve"> criar, editar e eliminar utilizadores (REQ0010)</w:t>
+      </w:r>
+      <w:r>
+        <w:rPr>
+          <w:sz w:val="24"/>
+          <w:szCs w:val="24"/>
+        </w:rPr>
+        <w:t xml:space="preserve"> e visualizar informações e o contacto de todos os utilizadores (REQ0011)</w:t>
+      </w:r>
+      <w:r>
+        <w:rPr>
+          <w:sz w:val="24"/>
+          <w:szCs w:val="24"/>
+        </w:rPr>
+        <w:t>.</w:t>
       </w:r>
     </w:p>
     <w:p>
@@ -1074,139 +1220,11 @@
           <w:szCs w:val="24"/>
         </w:rPr>
       </w:pPr>
-      <w:r>
-        <w:rPr>
-          <w:sz w:val="24"/>
-          <w:szCs w:val="24"/>
-        </w:rPr>
-        <w:t xml:space="preserve">O utilizador </w:t>
-      </w:r>
-      <w:r>
-        <w:rPr>
-          <w:sz w:val="24"/>
-          <w:szCs w:val="24"/>
-        </w:rPr>
-        <w:t>Coordenador</w:t>
-      </w:r>
-      <w:r>
-        <w:rPr>
-          <w:sz w:val="24"/>
-          <w:szCs w:val="24"/>
-        </w:rPr>
-        <w:t xml:space="preserve"> deverá fazer o seu log in para usufruir da aplicação (REQ0006) onde pode</w:t>
-      </w:r>
-      <w:r>
-        <w:rPr>
-          <w:sz w:val="24"/>
-          <w:szCs w:val="24"/>
-        </w:rPr>
-        <w:t xml:space="preserve"> </w:t>
-      </w:r>
-      <w:r>
-        <w:rPr>
-          <w:sz w:val="24"/>
-          <w:szCs w:val="24"/>
-        </w:rPr>
-        <w:t>g</w:t>
-      </w:r>
-      <w:r>
-        <w:rPr>
-          <w:sz w:val="24"/>
-          <w:szCs w:val="24"/>
-        </w:rPr>
-        <w:t>erir os lucros e as despesas do clube</w:t>
-      </w:r>
-      <w:r>
-        <w:rPr>
-          <w:sz w:val="24"/>
-          <w:szCs w:val="24"/>
-        </w:rPr>
-        <w:t xml:space="preserve"> (REQ0007), f</w:t>
-      </w:r>
-      <w:r>
-        <w:rPr>
-          <w:sz w:val="24"/>
-          <w:szCs w:val="24"/>
-        </w:rPr>
-        <w:t>azer um inventário do material do clube</w:t>
-      </w:r>
-      <w:r>
-        <w:rPr>
-          <w:sz w:val="24"/>
-          <w:szCs w:val="24"/>
-        </w:rPr>
-        <w:t xml:space="preserve"> (REQ0008</w:t>
-      </w:r>
-      <w:r>
-        <w:rPr>
-          <w:sz w:val="24"/>
-          <w:szCs w:val="24"/>
-        </w:rPr>
-        <w:t>),</w:t>
-      </w:r>
-      <w:r>
-        <w:rPr>
-          <w:sz w:val="24"/>
-          <w:szCs w:val="24"/>
-        </w:rPr>
-        <w:t xml:space="preserve"> c</w:t>
-      </w:r>
-      <w:r>
-        <w:rPr>
-          <w:sz w:val="24"/>
-          <w:szCs w:val="24"/>
-        </w:rPr>
-        <w:t>riar avisos e discussões para os treinadores</w:t>
-      </w:r>
-      <w:r>
-        <w:rPr>
-          <w:sz w:val="24"/>
-          <w:szCs w:val="24"/>
-        </w:rPr>
-        <w:t xml:space="preserve"> (REQ0009)</w:t>
-      </w:r>
-      <w:r>
-        <w:rPr>
-          <w:sz w:val="24"/>
-          <w:szCs w:val="24"/>
-        </w:rPr>
-        <w:t>,</w:t>
-      </w:r>
-      <w:r>
-        <w:rPr>
-          <w:sz w:val="24"/>
-          <w:szCs w:val="24"/>
-        </w:rPr>
-        <w:t xml:space="preserve"> criar, editar e eliminar utilizadores (REQ0010)</w:t>
-      </w:r>
-      <w:r>
-        <w:rPr>
-          <w:sz w:val="24"/>
-          <w:szCs w:val="24"/>
-        </w:rPr>
-        <w:t xml:space="preserve"> e visualizar informações e o contacto de todos os utilizadores (REQ0011)</w:t>
-      </w:r>
-      <w:r>
-        <w:rPr>
-          <w:sz w:val="24"/>
-          <w:szCs w:val="24"/>
-        </w:rPr>
-        <w:t>.</w:t>
-      </w:r>
     </w:p>
     <w:p>
       <w:pPr>
         <w:ind w:firstLine="720"/>
         <w:rPr>
-          <w:sz w:val="24"/>
-          <w:szCs w:val="24"/>
-        </w:rPr>
-      </w:pPr>
-    </w:p>
-    <w:p>
-      <w:pPr>
-        <w:ind w:firstLine="720"/>
-        <w:rPr>
           <w:color w:val="4C322D"/>
           <w:sz w:val="24"/>
           <w:szCs w:val="24"/>
@@ -1217,7 +1235,6 @@
           <w:sz w:val="24"/>
           <w:szCs w:val="24"/>
         </w:rPr>
-        <w:lastRenderedPageBreak/>
         <w:t>O utilizador Treinador</w:t>
       </w:r>
       <w:r>
@@ -1468,8 +1485,6 @@
           <w:szCs w:val="24"/>
         </w:rPr>
       </w:pPr>
-      <w:bookmarkStart w:id="0" w:name="_GoBack"/>
-      <w:bookmarkEnd w:id="0"/>
       <w:r>
         <w:rPr>
           <w:sz w:val="24"/>
@@ -1503,6 +1518,57 @@
       <w:pPr>
         <w:rPr>
           <w:sz w:val="24"/>
+          <w:szCs w:val="24"/>
+        </w:rPr>
+      </w:pPr>
+    </w:p>
+    <w:p>
+      <w:pPr>
+        <w:rPr>
+          <w:sz w:val="24"/>
+          <w:szCs w:val="24"/>
+        </w:rPr>
+      </w:pPr>
+    </w:p>
+    <w:p>
+      <w:pPr>
+        <w:rPr>
+          <w:sz w:val="24"/>
+        </w:rPr>
+      </w:pPr>
+    </w:p>
+    <w:p>
+      <w:pPr>
+        <w:rPr>
+          <w:sz w:val="24"/>
+        </w:rPr>
+      </w:pPr>
+    </w:p>
+    <w:p>
+      <w:pPr>
+        <w:rPr>
+          <w:sz w:val="24"/>
+        </w:rPr>
+      </w:pPr>
+    </w:p>
+    <w:p>
+      <w:pPr>
+        <w:rPr>
+          <w:sz w:val="24"/>
+        </w:rPr>
+      </w:pPr>
+    </w:p>
+    <w:p>
+      <w:pPr>
+        <w:rPr>
+          <w:sz w:val="24"/>
+        </w:rPr>
+      </w:pPr>
+    </w:p>
+    <w:p>
+      <w:pPr>
+        <w:rPr>
+          <w:sz w:val="24"/>
         </w:rPr>
       </w:pPr>
     </w:p>
@@ -1524,13 +1590,2094 @@
         <w:rPr>
           <w:sz w:val="40"/>
         </w:rPr>
+        <w:t>Base de Dados</w:t>
+      </w:r>
+    </w:p>
+    <w:p>
+      <w:pPr>
+        <w:jc w:val="center"/>
+        <w:rPr>
+          <w:sz w:val="16"/>
+        </w:rPr>
+      </w:pPr>
+    </w:p>
+    <w:p>
+      <w:pPr>
+        <w:rPr>
+          <w:sz w:val="40"/>
+        </w:rPr>
+      </w:pPr>
+      <w:r>
+        <w:rPr>
+          <w:sz w:val="24"/>
+          <w:szCs w:val="24"/>
+        </w:rPr>
+        <w:t>A base de dados da aplicação ainda está em desenvolvimento, mas imagem a seguir é um pequeno protótipo. Esta organização foi a que eu escolhi no inicio do desenvolvimento da aplicação, como meter tabelas utilizador para as variadas funções, mas poderá ser alterada durante o desenvolvimento da aplicação.</w:t>
+      </w:r>
+    </w:p>
+    <w:p>
+      <w:pPr>
+        <w:rPr>
+          <w:sz w:val="24"/>
+        </w:rPr>
+      </w:pPr>
+      <w:r>
+        <w:rPr>
+          <w:noProof/>
+          <w:sz w:val="24"/>
+          <w:lang w:eastAsia="pt-PT"/>
+        </w:rPr>
+        <w:drawing>
+          <wp:anchor distT="0" distB="0" distL="114300" distR="114300" simplePos="0" relativeHeight="251660288" behindDoc="1" locked="0" layoutInCell="1" allowOverlap="1" wp14:anchorId="744F9DD3" wp14:editId="32F26552">
+            <wp:simplePos x="0" y="0"/>
+            <wp:positionH relativeFrom="column">
+              <wp:posOffset>-378460</wp:posOffset>
+            </wp:positionH>
+            <wp:positionV relativeFrom="paragraph">
+              <wp:posOffset>511810</wp:posOffset>
+            </wp:positionV>
+            <wp:extent cx="6257925" cy="4044315"/>
+            <wp:effectExtent l="0" t="0" r="9525" b="0"/>
+            <wp:wrapTight wrapText="bothSides">
+              <wp:wrapPolygon edited="0">
+                <wp:start x="0" y="0"/>
+                <wp:lineTo x="0" y="21468"/>
+                <wp:lineTo x="21567" y="21468"/>
+                <wp:lineTo x="21567" y="0"/>
+                <wp:lineTo x="0" y="0"/>
+              </wp:wrapPolygon>
+            </wp:wrapTight>
+            <wp:docPr id="1" name="Imagem 1"/>
+            <wp:cNvGraphicFramePr>
+              <a:graphicFrameLocks xmlns:a="http://schemas.openxmlformats.org/drawingml/2006/main" noChangeAspect="1"/>
+            </wp:cNvGraphicFramePr>
+            <a:graphic xmlns:a="http://schemas.openxmlformats.org/drawingml/2006/main">
+              <a:graphicData uri="http://schemas.openxmlformats.org/drawingml/2006/picture">
+                <pic:pic xmlns:pic="http://schemas.openxmlformats.org/drawingml/2006/picture">
+                  <pic:nvPicPr>
+                    <pic:cNvPr id="1" name="Base de dados (Img).jpg"/>
+                    <pic:cNvPicPr/>
+                  </pic:nvPicPr>
+                  <pic:blipFill>
+                    <a:blip r:embed="rId10">
+                      <a:extLst>
+                        <a:ext uri="{28A0092B-C50C-407E-A947-70E740481C1C}">
+                          <a14:useLocalDpi xmlns:a14="http://schemas.microsoft.com/office/drawing/2010/main" val="0"/>
+                        </a:ext>
+                      </a:extLst>
+                    </a:blip>
+                    <a:stretch>
+                      <a:fillRect/>
+                    </a:stretch>
+                  </pic:blipFill>
+                  <pic:spPr>
+                    <a:xfrm>
+                      <a:off x="0" y="0"/>
+                      <a:ext cx="6257925" cy="4044315"/>
+                    </a:xfrm>
+                    <a:prstGeom prst="rect">
+                      <a:avLst/>
+                    </a:prstGeom>
+                  </pic:spPr>
+                </pic:pic>
+              </a:graphicData>
+            </a:graphic>
+            <wp14:sizeRelH relativeFrom="page">
+              <wp14:pctWidth>0</wp14:pctWidth>
+            </wp14:sizeRelH>
+            <wp14:sizeRelV relativeFrom="page">
+              <wp14:pctHeight>0</wp14:pctHeight>
+            </wp14:sizeRelV>
+          </wp:anchor>
+        </w:drawing>
+      </w:r>
+    </w:p>
+    <w:p>
+      <w:pPr>
+        <w:rPr>
+          <w:sz w:val="24"/>
+        </w:rPr>
+      </w:pPr>
+    </w:p>
+    <w:p>
+      <w:pPr>
+        <w:rPr>
+          <w:sz w:val="24"/>
+        </w:rPr>
+      </w:pPr>
+    </w:p>
+    <w:p>
+      <w:pPr>
+        <w:rPr>
+          <w:sz w:val="24"/>
+        </w:rPr>
+      </w:pPr>
+    </w:p>
+    <w:p>
+      <w:pPr>
+        <w:rPr>
+          <w:sz w:val="24"/>
+        </w:rPr>
+      </w:pPr>
+    </w:p>
+    <w:p>
+      <w:pPr>
+        <w:rPr>
+          <w:sz w:val="24"/>
+        </w:rPr>
+      </w:pPr>
+    </w:p>
+    <w:p>
+      <w:pPr>
+        <w:rPr>
+          <w:sz w:val="24"/>
+        </w:rPr>
+      </w:pPr>
+    </w:p>
+    <w:p>
+      <w:pPr>
+        <w:rPr>
+          <w:sz w:val="24"/>
+        </w:rPr>
+      </w:pPr>
+    </w:p>
+    <w:p>
+      <w:pPr>
+        <w:jc w:val="center"/>
+        <w:rPr>
+          <w:sz w:val="40"/>
+        </w:rPr>
+      </w:pPr>
+      <w:r>
+        <w:rPr>
+          <w:sz w:val="40"/>
+        </w:rPr>
         <w:t>Protótipo</w:t>
       </w:r>
+      <w:r>
+        <w:rPr>
+          <w:sz w:val="40"/>
+        </w:rPr>
+        <w:t xml:space="preserve"> </w:t>
+      </w:r>
+      <w:r>
+        <w:rPr>
+          <w:sz w:val="40"/>
+        </w:rPr>
+        <w:t>em</w:t>
+      </w:r>
+      <w:r>
+        <w:rPr>
+          <w:sz w:val="40"/>
+        </w:rPr>
+        <w:t xml:space="preserve"> Desenho</w:t>
+      </w:r>
+      <w:r>
+        <w:rPr>
+          <w:sz w:val="40"/>
+        </w:rPr>
+        <w:br/>
+      </w:r>
     </w:p>
     <w:p>
       <w:pPr>
         <w:jc w:val="center"/>
         <w:rPr>
+          <w:sz w:val="40"/>
+        </w:rPr>
+      </w:pPr>
+      <w:r>
+        <w:rPr>
+          <w:sz w:val="36"/>
+        </w:rPr>
+        <w:t>Adeptos</w:t>
+      </w:r>
+    </w:p>
+    <w:p>
+      <w:pPr>
+        <w:pStyle w:val="PargrafodaLista"/>
+        <w:numPr>
+          <w:ilvl w:val="0"/>
+          <w:numId w:val="23"/>
+        </w:numPr>
+        <w:rPr>
+          <w:sz w:val="28"/>
+        </w:rPr>
+      </w:pPr>
+      <w:r>
+        <w:rPr>
+          <w:noProof/>
+          <w:lang w:eastAsia="pt-PT"/>
+        </w:rPr>
+        <w:drawing>
+          <wp:anchor distT="0" distB="0" distL="114300" distR="114300" simplePos="0" relativeHeight="251667456" behindDoc="1" locked="0" layoutInCell="1" allowOverlap="1" wp14:anchorId="64E7AC27" wp14:editId="53AF4465">
+            <wp:simplePos x="0" y="0"/>
+            <wp:positionH relativeFrom="column">
+              <wp:posOffset>281526</wp:posOffset>
+            </wp:positionH>
+            <wp:positionV relativeFrom="paragraph">
+              <wp:posOffset>362585</wp:posOffset>
+            </wp:positionV>
+            <wp:extent cx="4952825" cy="3030279"/>
+            <wp:effectExtent l="0" t="0" r="635" b="0"/>
+            <wp:wrapTight wrapText="bothSides">
+              <wp:wrapPolygon edited="0">
+                <wp:start x="0" y="0"/>
+                <wp:lineTo x="0" y="21455"/>
+                <wp:lineTo x="21520" y="21455"/>
+                <wp:lineTo x="21520" y="0"/>
+                <wp:lineTo x="0" y="0"/>
+              </wp:wrapPolygon>
+            </wp:wrapTight>
+            <wp:docPr id="4" name="Imagem 4"/>
+            <wp:cNvGraphicFramePr>
+              <a:graphicFrameLocks xmlns:a="http://schemas.openxmlformats.org/drawingml/2006/main" noChangeAspect="1"/>
+            </wp:cNvGraphicFramePr>
+            <a:graphic xmlns:a="http://schemas.openxmlformats.org/drawingml/2006/main">
+              <a:graphicData uri="http://schemas.openxmlformats.org/drawingml/2006/picture">
+                <pic:pic xmlns:pic="http://schemas.openxmlformats.org/drawingml/2006/picture">
+                  <pic:nvPicPr>
+                    <pic:cNvPr id="1" name=""/>
+                    <pic:cNvPicPr/>
+                  </pic:nvPicPr>
+                  <pic:blipFill>
+                    <a:blip r:embed="rId11">
+                      <a:extLst>
+                        <a:ext uri="{28A0092B-C50C-407E-A947-70E740481C1C}">
+                          <a14:useLocalDpi xmlns:a14="http://schemas.microsoft.com/office/drawing/2010/main" val="0"/>
+                        </a:ext>
+                      </a:extLst>
+                    </a:blip>
+                    <a:stretch>
+                      <a:fillRect/>
+                    </a:stretch>
+                  </pic:blipFill>
+                  <pic:spPr>
+                    <a:xfrm>
+                      <a:off x="0" y="0"/>
+                      <a:ext cx="4952825" cy="3030279"/>
+                    </a:xfrm>
+                    <a:prstGeom prst="rect">
+                      <a:avLst/>
+                    </a:prstGeom>
+                  </pic:spPr>
+                </pic:pic>
+              </a:graphicData>
+            </a:graphic>
+            <wp14:sizeRelH relativeFrom="page">
+              <wp14:pctWidth>0</wp14:pctWidth>
+            </wp14:sizeRelH>
+            <wp14:sizeRelV relativeFrom="page">
+              <wp14:pctHeight>0</wp14:pctHeight>
+            </wp14:sizeRelV>
+          </wp:anchor>
+        </w:drawing>
+      </w:r>
+      <w:r>
+        <w:rPr>
+          <w:sz w:val="28"/>
+        </w:rPr>
+        <w:t xml:space="preserve">Página Inicial - </w:t>
+      </w:r>
+      <w:r>
+        <w:rPr>
+          <w:sz w:val="28"/>
+        </w:rPr>
+        <w:t>Adeptos</w:t>
+      </w:r>
+    </w:p>
+    <w:p>
+      <w:pPr>
+        <w:rPr>
+          <w:sz w:val="24"/>
+        </w:rPr>
+      </w:pPr>
+    </w:p>
+    <w:p>
+      <w:pPr>
+        <w:pStyle w:val="PargrafodaLista"/>
+        <w:numPr>
+          <w:ilvl w:val="0"/>
+          <w:numId w:val="23"/>
+        </w:numPr>
+        <w:rPr>
+          <w:sz w:val="24"/>
+        </w:rPr>
+      </w:pPr>
+      <w:r>
+        <w:rPr>
+          <w:noProof/>
+          <w:lang w:eastAsia="pt-PT"/>
+        </w:rPr>
+        <w:drawing>
+          <wp:anchor distT="0" distB="0" distL="114300" distR="114300" simplePos="0" relativeHeight="251663360" behindDoc="1" locked="0" layoutInCell="1" allowOverlap="1" wp14:anchorId="1E31DF01" wp14:editId="46794653">
+            <wp:simplePos x="0" y="0"/>
+            <wp:positionH relativeFrom="column">
+              <wp:posOffset>249555</wp:posOffset>
+            </wp:positionH>
+            <wp:positionV relativeFrom="paragraph">
+              <wp:posOffset>381118</wp:posOffset>
+            </wp:positionV>
+            <wp:extent cx="5018405" cy="3566795"/>
+            <wp:effectExtent l="0" t="0" r="0" b="0"/>
+            <wp:wrapTight wrapText="bothSides">
+              <wp:wrapPolygon edited="0">
+                <wp:start x="0" y="0"/>
+                <wp:lineTo x="0" y="21458"/>
+                <wp:lineTo x="21482" y="21458"/>
+                <wp:lineTo x="21482" y="0"/>
+                <wp:lineTo x="0" y="0"/>
+              </wp:wrapPolygon>
+            </wp:wrapTight>
+            <wp:docPr id="5" name="Imagem 5"/>
+            <wp:cNvGraphicFramePr>
+              <a:graphicFrameLocks xmlns:a="http://schemas.openxmlformats.org/drawingml/2006/main" noChangeAspect="1"/>
+            </wp:cNvGraphicFramePr>
+            <a:graphic xmlns:a="http://schemas.openxmlformats.org/drawingml/2006/main">
+              <a:graphicData uri="http://schemas.openxmlformats.org/drawingml/2006/picture">
+                <pic:pic xmlns:pic="http://schemas.openxmlformats.org/drawingml/2006/picture">
+                  <pic:nvPicPr>
+                    <pic:cNvPr id="1" name=""/>
+                    <pic:cNvPicPr/>
+                  </pic:nvPicPr>
+                  <pic:blipFill>
+                    <a:blip r:embed="rId12">
+                      <a:extLst>
+                        <a:ext uri="{28A0092B-C50C-407E-A947-70E740481C1C}">
+                          <a14:useLocalDpi xmlns:a14="http://schemas.microsoft.com/office/drawing/2010/main" val="0"/>
+                        </a:ext>
+                      </a:extLst>
+                    </a:blip>
+                    <a:stretch>
+                      <a:fillRect/>
+                    </a:stretch>
+                  </pic:blipFill>
+                  <pic:spPr>
+                    <a:xfrm>
+                      <a:off x="0" y="0"/>
+                      <a:ext cx="5018405" cy="3566795"/>
+                    </a:xfrm>
+                    <a:prstGeom prst="rect">
+                      <a:avLst/>
+                    </a:prstGeom>
+                  </pic:spPr>
+                </pic:pic>
+              </a:graphicData>
+            </a:graphic>
+            <wp14:sizeRelH relativeFrom="page">
+              <wp14:pctWidth>0</wp14:pctWidth>
+            </wp14:sizeRelH>
+            <wp14:sizeRelV relativeFrom="page">
+              <wp14:pctHeight>0</wp14:pctHeight>
+            </wp14:sizeRelV>
+          </wp:anchor>
+        </w:drawing>
+      </w:r>
+      <w:r>
+        <w:rPr>
+          <w:sz w:val="28"/>
+        </w:rPr>
+        <w:t>Jogos</w:t>
+      </w:r>
+    </w:p>
+    <w:p>
+      <w:pPr>
+        <w:pStyle w:val="PargrafodaLista"/>
+        <w:numPr>
+          <w:ilvl w:val="0"/>
+          <w:numId w:val="23"/>
+        </w:numPr>
+        <w:rPr>
+          <w:sz w:val="28"/>
+        </w:rPr>
+      </w:pPr>
+      <w:r>
+        <w:rPr>
+          <w:sz w:val="28"/>
+        </w:rPr>
+        <w:lastRenderedPageBreak/>
+        <w:t>Equipas</w:t>
+      </w:r>
+    </w:p>
+    <w:p>
+      <w:pPr>
+        <w:rPr>
+          <w:sz w:val="24"/>
+        </w:rPr>
+      </w:pPr>
+      <w:r>
+        <w:rPr>
+          <w:noProof/>
+          <w:lang w:eastAsia="pt-PT"/>
+        </w:rPr>
+        <w:drawing>
+          <wp:inline distT="0" distB="0" distL="0" distR="0" wp14:anchorId="6D6A49B5" wp14:editId="6AD48D4F">
+            <wp:extent cx="5507990" cy="3399790"/>
+            <wp:effectExtent l="0" t="0" r="0" b="0"/>
+            <wp:docPr id="6" name="Imagem 6"/>
+            <wp:cNvGraphicFramePr>
+              <a:graphicFrameLocks xmlns:a="http://schemas.openxmlformats.org/drawingml/2006/main" noChangeAspect="1"/>
+            </wp:cNvGraphicFramePr>
+            <a:graphic xmlns:a="http://schemas.openxmlformats.org/drawingml/2006/main">
+              <a:graphicData uri="http://schemas.openxmlformats.org/drawingml/2006/picture">
+                <pic:pic xmlns:pic="http://schemas.openxmlformats.org/drawingml/2006/picture">
+                  <pic:nvPicPr>
+                    <pic:cNvPr id="1" name=""/>
+                    <pic:cNvPicPr/>
+                  </pic:nvPicPr>
+                  <pic:blipFill>
+                    <a:blip r:embed="rId13"/>
+                    <a:stretch>
+                      <a:fillRect/>
+                    </a:stretch>
+                  </pic:blipFill>
+                  <pic:spPr>
+                    <a:xfrm>
+                      <a:off x="0" y="0"/>
+                      <a:ext cx="5507990" cy="3399790"/>
+                    </a:xfrm>
+                    <a:prstGeom prst="rect">
+                      <a:avLst/>
+                    </a:prstGeom>
+                  </pic:spPr>
+                </pic:pic>
+              </a:graphicData>
+            </a:graphic>
+          </wp:inline>
+        </w:drawing>
+      </w:r>
+    </w:p>
+    <w:p>
+      <w:pPr>
+        <w:pStyle w:val="PargrafodaLista"/>
+        <w:numPr>
+          <w:ilvl w:val="0"/>
+          <w:numId w:val="23"/>
+        </w:numPr>
+        <w:rPr>
+          <w:sz w:val="28"/>
+        </w:rPr>
+      </w:pPr>
+      <w:r>
+        <w:rPr>
+          <w:noProof/>
+          <w:lang w:eastAsia="pt-PT"/>
+        </w:rPr>
+        <w:drawing>
+          <wp:anchor distT="0" distB="0" distL="114300" distR="114300" simplePos="0" relativeHeight="251662336" behindDoc="1" locked="0" layoutInCell="1" allowOverlap="1" wp14:anchorId="31867F41" wp14:editId="7474BEB0">
+            <wp:simplePos x="0" y="0"/>
+            <wp:positionH relativeFrom="column">
+              <wp:posOffset>2540</wp:posOffset>
+            </wp:positionH>
+            <wp:positionV relativeFrom="paragraph">
+              <wp:posOffset>381000</wp:posOffset>
+            </wp:positionV>
+            <wp:extent cx="5507990" cy="3834765"/>
+            <wp:effectExtent l="0" t="0" r="0" b="0"/>
+            <wp:wrapTight wrapText="bothSides">
+              <wp:wrapPolygon edited="0">
+                <wp:start x="0" y="0"/>
+                <wp:lineTo x="0" y="21461"/>
+                <wp:lineTo x="21515" y="21461"/>
+                <wp:lineTo x="21515" y="0"/>
+                <wp:lineTo x="0" y="0"/>
+              </wp:wrapPolygon>
+            </wp:wrapTight>
+            <wp:docPr id="7" name="Imagem 7"/>
+            <wp:cNvGraphicFramePr>
+              <a:graphicFrameLocks xmlns:a="http://schemas.openxmlformats.org/drawingml/2006/main" noChangeAspect="1"/>
+            </wp:cNvGraphicFramePr>
+            <a:graphic xmlns:a="http://schemas.openxmlformats.org/drawingml/2006/main">
+              <a:graphicData uri="http://schemas.openxmlformats.org/drawingml/2006/picture">
+                <pic:pic xmlns:pic="http://schemas.openxmlformats.org/drawingml/2006/picture">
+                  <pic:nvPicPr>
+                    <pic:cNvPr id="1" name=""/>
+                    <pic:cNvPicPr/>
+                  </pic:nvPicPr>
+                  <pic:blipFill>
+                    <a:blip r:embed="rId14">
+                      <a:extLst>
+                        <a:ext uri="{28A0092B-C50C-407E-A947-70E740481C1C}">
+                          <a14:useLocalDpi xmlns:a14="http://schemas.microsoft.com/office/drawing/2010/main" val="0"/>
+                        </a:ext>
+                      </a:extLst>
+                    </a:blip>
+                    <a:stretch>
+                      <a:fillRect/>
+                    </a:stretch>
+                  </pic:blipFill>
+                  <pic:spPr>
+                    <a:xfrm>
+                      <a:off x="0" y="0"/>
+                      <a:ext cx="5507990" cy="3834765"/>
+                    </a:xfrm>
+                    <a:prstGeom prst="rect">
+                      <a:avLst/>
+                    </a:prstGeom>
+                  </pic:spPr>
+                </pic:pic>
+              </a:graphicData>
+            </a:graphic>
+            <wp14:sizeRelH relativeFrom="page">
+              <wp14:pctWidth>0</wp14:pctWidth>
+            </wp14:sizeRelH>
+            <wp14:sizeRelV relativeFrom="page">
+              <wp14:pctHeight>0</wp14:pctHeight>
+            </wp14:sizeRelV>
+          </wp:anchor>
+        </w:drawing>
+      </w:r>
+      <w:r>
+        <w:rPr>
+          <w:sz w:val="28"/>
+        </w:rPr>
+        <w:t>Estádio</w:t>
+      </w:r>
+    </w:p>
+    <w:p>
+      <w:pPr>
+        <w:rPr>
+          <w:sz w:val="24"/>
+        </w:rPr>
+      </w:pPr>
+    </w:p>
+    <w:p>
+      <w:pPr>
+        <w:pStyle w:val="PargrafodaLista"/>
+        <w:numPr>
+          <w:ilvl w:val="0"/>
+          <w:numId w:val="23"/>
+        </w:numPr>
+        <w:rPr>
+          <w:sz w:val="28"/>
+        </w:rPr>
+      </w:pPr>
+      <w:r>
+        <w:rPr>
+          <w:noProof/>
+          <w:lang w:eastAsia="pt-PT"/>
+        </w:rPr>
+        <w:lastRenderedPageBreak/>
+        <w:drawing>
+          <wp:anchor distT="0" distB="0" distL="114300" distR="114300" simplePos="0" relativeHeight="251665408" behindDoc="1" locked="0" layoutInCell="1" allowOverlap="1" wp14:anchorId="5717637C" wp14:editId="09BDD259">
+            <wp:simplePos x="0" y="0"/>
+            <wp:positionH relativeFrom="column">
+              <wp:posOffset>2540</wp:posOffset>
+            </wp:positionH>
+            <wp:positionV relativeFrom="paragraph">
+              <wp:posOffset>311785</wp:posOffset>
+            </wp:positionV>
+            <wp:extent cx="5507990" cy="3894455"/>
+            <wp:effectExtent l="0" t="0" r="0" b="0"/>
+            <wp:wrapTight wrapText="bothSides">
+              <wp:wrapPolygon edited="0">
+                <wp:start x="0" y="0"/>
+                <wp:lineTo x="0" y="21449"/>
+                <wp:lineTo x="21515" y="21449"/>
+                <wp:lineTo x="21515" y="0"/>
+                <wp:lineTo x="0" y="0"/>
+              </wp:wrapPolygon>
+            </wp:wrapTight>
+            <wp:docPr id="9" name="Imagem 9"/>
+            <wp:cNvGraphicFramePr>
+              <a:graphicFrameLocks xmlns:a="http://schemas.openxmlformats.org/drawingml/2006/main" noChangeAspect="1"/>
+            </wp:cNvGraphicFramePr>
+            <a:graphic xmlns:a="http://schemas.openxmlformats.org/drawingml/2006/main">
+              <a:graphicData uri="http://schemas.openxmlformats.org/drawingml/2006/picture">
+                <pic:pic xmlns:pic="http://schemas.openxmlformats.org/drawingml/2006/picture">
+                  <pic:nvPicPr>
+                    <pic:cNvPr id="1" name=""/>
+                    <pic:cNvPicPr/>
+                  </pic:nvPicPr>
+                  <pic:blipFill>
+                    <a:blip r:embed="rId15">
+                      <a:extLst>
+                        <a:ext uri="{28A0092B-C50C-407E-A947-70E740481C1C}">
+                          <a14:useLocalDpi xmlns:a14="http://schemas.microsoft.com/office/drawing/2010/main" val="0"/>
+                        </a:ext>
+                      </a:extLst>
+                    </a:blip>
+                    <a:stretch>
+                      <a:fillRect/>
+                    </a:stretch>
+                  </pic:blipFill>
+                  <pic:spPr>
+                    <a:xfrm>
+                      <a:off x="0" y="0"/>
+                      <a:ext cx="5507990" cy="3894455"/>
+                    </a:xfrm>
+                    <a:prstGeom prst="rect">
+                      <a:avLst/>
+                    </a:prstGeom>
+                  </pic:spPr>
+                </pic:pic>
+              </a:graphicData>
+            </a:graphic>
+            <wp14:sizeRelH relativeFrom="page">
+              <wp14:pctWidth>0</wp14:pctWidth>
+            </wp14:sizeRelH>
+            <wp14:sizeRelV relativeFrom="page">
+              <wp14:pctHeight>0</wp14:pctHeight>
+            </wp14:sizeRelV>
+          </wp:anchor>
+        </w:drawing>
+      </w:r>
+      <w:r>
+        <w:rPr>
+          <w:sz w:val="28"/>
+        </w:rPr>
+        <w:t>T</w:t>
+      </w:r>
+      <w:r>
+        <w:rPr>
+          <w:sz w:val="28"/>
+        </w:rPr>
+        <w:t>ítulos</w:t>
+      </w:r>
+    </w:p>
+    <w:p>
+      <w:pPr>
+        <w:pStyle w:val="PargrafodaLista"/>
+        <w:numPr>
+          <w:ilvl w:val="0"/>
+          <w:numId w:val="23"/>
+        </w:numPr>
+        <w:rPr>
+          <w:sz w:val="24"/>
+        </w:rPr>
+      </w:pPr>
+      <w:r>
+        <w:rPr>
+          <w:noProof/>
+          <w:lang w:eastAsia="pt-PT"/>
+        </w:rPr>
+        <w:drawing>
+          <wp:anchor distT="0" distB="0" distL="114300" distR="114300" simplePos="0" relativeHeight="251666432" behindDoc="1" locked="0" layoutInCell="1" allowOverlap="1" wp14:anchorId="4FC57B26" wp14:editId="14E3F38D">
+            <wp:simplePos x="0" y="0"/>
+            <wp:positionH relativeFrom="column">
+              <wp:posOffset>2540</wp:posOffset>
+            </wp:positionH>
+            <wp:positionV relativeFrom="paragraph">
+              <wp:posOffset>314960</wp:posOffset>
+            </wp:positionV>
+            <wp:extent cx="5507990" cy="3947795"/>
+            <wp:effectExtent l="0" t="0" r="0" b="0"/>
+            <wp:wrapTight wrapText="bothSides">
+              <wp:wrapPolygon edited="0">
+                <wp:start x="0" y="0"/>
+                <wp:lineTo x="0" y="21471"/>
+                <wp:lineTo x="21515" y="21471"/>
+                <wp:lineTo x="21515" y="0"/>
+                <wp:lineTo x="0" y="0"/>
+              </wp:wrapPolygon>
+            </wp:wrapTight>
+            <wp:docPr id="10" name="Imagem 10"/>
+            <wp:cNvGraphicFramePr>
+              <a:graphicFrameLocks xmlns:a="http://schemas.openxmlformats.org/drawingml/2006/main" noChangeAspect="1"/>
+            </wp:cNvGraphicFramePr>
+            <a:graphic xmlns:a="http://schemas.openxmlformats.org/drawingml/2006/main">
+              <a:graphicData uri="http://schemas.openxmlformats.org/drawingml/2006/picture">
+                <pic:pic xmlns:pic="http://schemas.openxmlformats.org/drawingml/2006/picture">
+                  <pic:nvPicPr>
+                    <pic:cNvPr id="1" name=""/>
+                    <pic:cNvPicPr/>
+                  </pic:nvPicPr>
+                  <pic:blipFill>
+                    <a:blip r:embed="rId16">
+                      <a:extLst>
+                        <a:ext uri="{28A0092B-C50C-407E-A947-70E740481C1C}">
+                          <a14:useLocalDpi xmlns:a14="http://schemas.microsoft.com/office/drawing/2010/main" val="0"/>
+                        </a:ext>
+                      </a:extLst>
+                    </a:blip>
+                    <a:stretch>
+                      <a:fillRect/>
+                    </a:stretch>
+                  </pic:blipFill>
+                  <pic:spPr>
+                    <a:xfrm>
+                      <a:off x="0" y="0"/>
+                      <a:ext cx="5507990" cy="3947795"/>
+                    </a:xfrm>
+                    <a:prstGeom prst="rect">
+                      <a:avLst/>
+                    </a:prstGeom>
+                  </pic:spPr>
+                </pic:pic>
+              </a:graphicData>
+            </a:graphic>
+            <wp14:sizeRelH relativeFrom="page">
+              <wp14:pctWidth>0</wp14:pctWidth>
+            </wp14:sizeRelH>
+            <wp14:sizeRelV relativeFrom="page">
+              <wp14:pctHeight>0</wp14:pctHeight>
+            </wp14:sizeRelV>
+          </wp:anchor>
+        </w:drawing>
+      </w:r>
+      <w:r>
+        <w:rPr>
+          <w:sz w:val="28"/>
+        </w:rPr>
+        <w:t>Login</w:t>
+      </w:r>
+    </w:p>
+    <w:p>
+      <w:pPr>
+        <w:rPr>
+          <w:sz w:val="24"/>
+        </w:rPr>
+      </w:pPr>
+    </w:p>
+    <w:p>
+      <w:pPr>
+        <w:jc w:val="center"/>
+        <w:rPr>
+          <w:sz w:val="24"/>
+        </w:rPr>
+      </w:pPr>
+      <w:r>
+        <w:rPr>
+          <w:sz w:val="36"/>
+        </w:rPr>
+        <w:lastRenderedPageBreak/>
+        <w:t>Administrador/Coordenador</w:t>
+      </w:r>
+    </w:p>
+    <w:p>
+      <w:pPr>
+        <w:pStyle w:val="PargrafodaLista"/>
+        <w:numPr>
+          <w:ilvl w:val="0"/>
+          <w:numId w:val="23"/>
+        </w:numPr>
+        <w:rPr>
+          <w:sz w:val="24"/>
+        </w:rPr>
+      </w:pPr>
+      <w:r>
+        <w:rPr>
+          <w:sz w:val="28"/>
+        </w:rPr>
+        <w:t>Página Inicial – Administrador/Coordenador</w:t>
+      </w:r>
+    </w:p>
+    <w:p>
+      <w:pPr>
+        <w:rPr>
+          <w:sz w:val="24"/>
+        </w:rPr>
+      </w:pPr>
+      <w:r>
+        <w:rPr>
+          <w:noProof/>
+          <w:lang w:eastAsia="pt-PT"/>
+        </w:rPr>
+        <w:drawing>
+          <wp:inline distT="0" distB="0" distL="0" distR="0" wp14:anchorId="0476995D" wp14:editId="19375090">
+            <wp:extent cx="5507990" cy="3938270"/>
+            <wp:effectExtent l="0" t="0" r="0" b="5080"/>
+            <wp:docPr id="16" name="Imagem 16"/>
+            <wp:cNvGraphicFramePr>
+              <a:graphicFrameLocks xmlns:a="http://schemas.openxmlformats.org/drawingml/2006/main" noChangeAspect="1"/>
+            </wp:cNvGraphicFramePr>
+            <a:graphic xmlns:a="http://schemas.openxmlformats.org/drawingml/2006/main">
+              <a:graphicData uri="http://schemas.openxmlformats.org/drawingml/2006/picture">
+                <pic:pic xmlns:pic="http://schemas.openxmlformats.org/drawingml/2006/picture">
+                  <pic:nvPicPr>
+                    <pic:cNvPr id="1" name=""/>
+                    <pic:cNvPicPr/>
+                  </pic:nvPicPr>
+                  <pic:blipFill>
+                    <a:blip r:embed="rId17"/>
+                    <a:stretch>
+                      <a:fillRect/>
+                    </a:stretch>
+                  </pic:blipFill>
+                  <pic:spPr>
+                    <a:xfrm>
+                      <a:off x="0" y="0"/>
+                      <a:ext cx="5507990" cy="3938270"/>
+                    </a:xfrm>
+                    <a:prstGeom prst="rect">
+                      <a:avLst/>
+                    </a:prstGeom>
+                  </pic:spPr>
+                </pic:pic>
+              </a:graphicData>
+            </a:graphic>
+          </wp:inline>
+        </w:drawing>
+      </w:r>
+    </w:p>
+    <w:p>
+      <w:pPr>
+        <w:pStyle w:val="PargrafodaLista"/>
+        <w:numPr>
+          <w:ilvl w:val="0"/>
+          <w:numId w:val="23"/>
+        </w:numPr>
+        <w:rPr>
+          <w:sz w:val="24"/>
+        </w:rPr>
+      </w:pPr>
+      <w:r>
+        <w:rPr>
+          <w:sz w:val="28"/>
+        </w:rPr>
+        <w:t>Utilizadores</w:t>
+      </w:r>
+    </w:p>
+    <w:p>
+      <w:pPr>
+        <w:rPr>
+          <w:sz w:val="24"/>
+        </w:rPr>
+      </w:pPr>
+      <w:r>
+        <w:rPr>
+          <w:noProof/>
+          <w:lang w:eastAsia="pt-PT"/>
+        </w:rPr>
+        <w:drawing>
+          <wp:inline distT="0" distB="0" distL="0" distR="0" wp14:anchorId="4E95B310" wp14:editId="7DBE0E85">
+            <wp:extent cx="5507990" cy="2774950"/>
+            <wp:effectExtent l="0" t="0" r="0" b="6350"/>
+            <wp:docPr id="17" name="Imagem 17"/>
+            <wp:cNvGraphicFramePr>
+              <a:graphicFrameLocks xmlns:a="http://schemas.openxmlformats.org/drawingml/2006/main" noChangeAspect="1"/>
+            </wp:cNvGraphicFramePr>
+            <a:graphic xmlns:a="http://schemas.openxmlformats.org/drawingml/2006/main">
+              <a:graphicData uri="http://schemas.openxmlformats.org/drawingml/2006/picture">
+                <pic:pic xmlns:pic="http://schemas.openxmlformats.org/drawingml/2006/picture">
+                  <pic:nvPicPr>
+                    <pic:cNvPr id="1" name=""/>
+                    <pic:cNvPicPr/>
+                  </pic:nvPicPr>
+                  <pic:blipFill>
+                    <a:blip r:embed="rId18"/>
+                    <a:stretch>
+                      <a:fillRect/>
+                    </a:stretch>
+                  </pic:blipFill>
+                  <pic:spPr>
+                    <a:xfrm>
+                      <a:off x="0" y="0"/>
+                      <a:ext cx="5507990" cy="2774950"/>
+                    </a:xfrm>
+                    <a:prstGeom prst="rect">
+                      <a:avLst/>
+                    </a:prstGeom>
+                  </pic:spPr>
+                </pic:pic>
+              </a:graphicData>
+            </a:graphic>
+          </wp:inline>
+        </w:drawing>
+      </w:r>
+    </w:p>
+    <w:p>
+      <w:pPr>
+        <w:rPr>
+          <w:sz w:val="24"/>
+        </w:rPr>
+      </w:pPr>
+    </w:p>
+    <w:p>
+      <w:pPr>
+        <w:rPr>
+          <w:sz w:val="24"/>
+        </w:rPr>
+      </w:pPr>
+    </w:p>
+    <w:p>
+      <w:pPr>
+        <w:rPr>
+          <w:sz w:val="24"/>
+        </w:rPr>
+      </w:pPr>
+    </w:p>
+    <w:p>
+      <w:pPr>
+        <w:pStyle w:val="PargrafodaLista"/>
+        <w:numPr>
+          <w:ilvl w:val="0"/>
+          <w:numId w:val="23"/>
+        </w:numPr>
+        <w:rPr>
+          <w:sz w:val="24"/>
+        </w:rPr>
+      </w:pPr>
+      <w:r>
+        <w:rPr>
+          <w:sz w:val="28"/>
+        </w:rPr>
+        <w:t>Clube</w:t>
+      </w:r>
+    </w:p>
+    <w:p>
+      <w:pPr>
+        <w:rPr>
+          <w:sz w:val="24"/>
+        </w:rPr>
+      </w:pPr>
+      <w:r>
+        <w:rPr>
+          <w:noProof/>
+          <w:lang w:eastAsia="pt-PT"/>
+        </w:rPr>
+        <w:drawing>
+          <wp:inline distT="0" distB="0" distL="0" distR="0" wp14:anchorId="49FA4038" wp14:editId="20271BFA">
+            <wp:extent cx="5507990" cy="3956050"/>
+            <wp:effectExtent l="0" t="0" r="0" b="6350"/>
+            <wp:docPr id="19" name="Imagem 19"/>
+            <wp:cNvGraphicFramePr>
+              <a:graphicFrameLocks xmlns:a="http://schemas.openxmlformats.org/drawingml/2006/main" noChangeAspect="1"/>
+            </wp:cNvGraphicFramePr>
+            <a:graphic xmlns:a="http://schemas.openxmlformats.org/drawingml/2006/main">
+              <a:graphicData uri="http://schemas.openxmlformats.org/drawingml/2006/picture">
+                <pic:pic xmlns:pic="http://schemas.openxmlformats.org/drawingml/2006/picture">
+                  <pic:nvPicPr>
+                    <pic:cNvPr id="1" name=""/>
+                    <pic:cNvPicPr/>
+                  </pic:nvPicPr>
+                  <pic:blipFill>
+                    <a:blip r:embed="rId19"/>
+                    <a:stretch>
+                      <a:fillRect/>
+                    </a:stretch>
+                  </pic:blipFill>
+                  <pic:spPr>
+                    <a:xfrm>
+                      <a:off x="0" y="0"/>
+                      <a:ext cx="5507990" cy="3956050"/>
+                    </a:xfrm>
+                    <a:prstGeom prst="rect">
+                      <a:avLst/>
+                    </a:prstGeom>
+                  </pic:spPr>
+                </pic:pic>
+              </a:graphicData>
+            </a:graphic>
+          </wp:inline>
+        </w:drawing>
+      </w:r>
+    </w:p>
+    <w:p>
+      <w:pPr>
+        <w:rPr>
+          <w:sz w:val="24"/>
+        </w:rPr>
+      </w:pPr>
+    </w:p>
+    <w:p>
+      <w:pPr>
+        <w:rPr>
+          <w:sz w:val="24"/>
+        </w:rPr>
+      </w:pPr>
+    </w:p>
+    <w:p>
+      <w:pPr>
+        <w:rPr>
+          <w:sz w:val="24"/>
+        </w:rPr>
+      </w:pPr>
+    </w:p>
+    <w:p>
+      <w:pPr>
+        <w:rPr>
+          <w:sz w:val="24"/>
+        </w:rPr>
+      </w:pPr>
+    </w:p>
+    <w:p>
+      <w:pPr>
+        <w:rPr>
+          <w:sz w:val="24"/>
+        </w:rPr>
+      </w:pPr>
+    </w:p>
+    <w:p>
+      <w:pPr>
+        <w:rPr>
+          <w:sz w:val="24"/>
+        </w:rPr>
+      </w:pPr>
+    </w:p>
+    <w:p>
+      <w:pPr>
+        <w:rPr>
+          <w:sz w:val="24"/>
+        </w:rPr>
+      </w:pPr>
+    </w:p>
+    <w:p>
+      <w:pPr>
+        <w:rPr>
+          <w:sz w:val="24"/>
+        </w:rPr>
+      </w:pPr>
+    </w:p>
+    <w:p>
+      <w:pPr>
+        <w:rPr>
+          <w:sz w:val="24"/>
+        </w:rPr>
+      </w:pPr>
+    </w:p>
+    <w:p>
+      <w:pPr>
+        <w:rPr>
+          <w:sz w:val="24"/>
+        </w:rPr>
+      </w:pPr>
+    </w:p>
+    <w:p>
+      <w:pPr>
+        <w:rPr>
+          <w:sz w:val="24"/>
+        </w:rPr>
+      </w:pPr>
+    </w:p>
+    <w:p>
+      <w:pPr>
+        <w:rPr>
+          <w:sz w:val="24"/>
+        </w:rPr>
+      </w:pPr>
+    </w:p>
+    <w:p>
+      <w:pPr>
+        <w:jc w:val="center"/>
+        <w:rPr>
+          <w:sz w:val="24"/>
+        </w:rPr>
+      </w:pPr>
+      <w:r>
+        <w:rPr>
+          <w:sz w:val="36"/>
+        </w:rPr>
+        <w:lastRenderedPageBreak/>
+        <w:t>Treinador</w:t>
+      </w:r>
+    </w:p>
+    <w:p>
+      <w:pPr>
+        <w:pStyle w:val="PargrafodaLista"/>
+        <w:numPr>
+          <w:ilvl w:val="0"/>
+          <w:numId w:val="23"/>
+        </w:numPr>
+        <w:rPr>
+          <w:sz w:val="24"/>
+        </w:rPr>
+      </w:pPr>
+      <w:r>
+        <w:rPr>
+          <w:sz w:val="28"/>
+        </w:rPr>
+        <w:t>Página Inicial</w:t>
+      </w:r>
+      <w:r>
+        <w:rPr>
+          <w:sz w:val="28"/>
+        </w:rPr>
+        <w:t xml:space="preserve"> - Treinador</w:t>
+      </w:r>
+    </w:p>
+    <w:p>
+      <w:pPr>
+        <w:rPr>
+          <w:sz w:val="24"/>
+        </w:rPr>
+      </w:pPr>
+      <w:r>
+        <w:rPr>
+          <w:noProof/>
+          <w:lang w:eastAsia="pt-PT"/>
+        </w:rPr>
+        <w:drawing>
+          <wp:inline distT="0" distB="0" distL="0" distR="0" wp14:anchorId="7F4B599C" wp14:editId="12DE15AC">
+            <wp:extent cx="5507990" cy="3943985"/>
+            <wp:effectExtent l="0" t="0" r="0" b="0"/>
+            <wp:docPr id="20" name="Imagem 20"/>
+            <wp:cNvGraphicFramePr>
+              <a:graphicFrameLocks xmlns:a="http://schemas.openxmlformats.org/drawingml/2006/main" noChangeAspect="1"/>
+            </wp:cNvGraphicFramePr>
+            <a:graphic xmlns:a="http://schemas.openxmlformats.org/drawingml/2006/main">
+              <a:graphicData uri="http://schemas.openxmlformats.org/drawingml/2006/picture">
+                <pic:pic xmlns:pic="http://schemas.openxmlformats.org/drawingml/2006/picture">
+                  <pic:nvPicPr>
+                    <pic:cNvPr id="1" name=""/>
+                    <pic:cNvPicPr/>
+                  </pic:nvPicPr>
+                  <pic:blipFill>
+                    <a:blip r:embed="rId20"/>
+                    <a:stretch>
+                      <a:fillRect/>
+                    </a:stretch>
+                  </pic:blipFill>
+                  <pic:spPr>
+                    <a:xfrm>
+                      <a:off x="0" y="0"/>
+                      <a:ext cx="5507990" cy="3943985"/>
+                    </a:xfrm>
+                    <a:prstGeom prst="rect">
+                      <a:avLst/>
+                    </a:prstGeom>
+                  </pic:spPr>
+                </pic:pic>
+              </a:graphicData>
+            </a:graphic>
+          </wp:inline>
+        </w:drawing>
+      </w:r>
+    </w:p>
+    <w:p>
+      <w:pPr>
+        <w:rPr>
+          <w:sz w:val="24"/>
+        </w:rPr>
+      </w:pPr>
+    </w:p>
+    <w:p>
+      <w:pPr>
+        <w:rPr>
+          <w:sz w:val="24"/>
+        </w:rPr>
+      </w:pPr>
+    </w:p>
+    <w:p>
+      <w:pPr>
+        <w:rPr>
+          <w:sz w:val="24"/>
+        </w:rPr>
+      </w:pPr>
+    </w:p>
+    <w:p>
+      <w:pPr>
+        <w:rPr>
+          <w:sz w:val="24"/>
+        </w:rPr>
+      </w:pPr>
+    </w:p>
+    <w:p>
+      <w:pPr>
+        <w:rPr>
+          <w:sz w:val="24"/>
+        </w:rPr>
+      </w:pPr>
+    </w:p>
+    <w:p>
+      <w:pPr>
+        <w:rPr>
+          <w:sz w:val="24"/>
+        </w:rPr>
+      </w:pPr>
+    </w:p>
+    <w:p>
+      <w:pPr>
+        <w:rPr>
+          <w:sz w:val="24"/>
+        </w:rPr>
+      </w:pPr>
+    </w:p>
+    <w:p>
+      <w:pPr>
+        <w:rPr>
+          <w:sz w:val="24"/>
+        </w:rPr>
+      </w:pPr>
+    </w:p>
+    <w:p>
+      <w:pPr>
+        <w:rPr>
+          <w:sz w:val="24"/>
+        </w:rPr>
+      </w:pPr>
+    </w:p>
+    <w:p>
+      <w:pPr>
+        <w:rPr>
+          <w:sz w:val="24"/>
+        </w:rPr>
+      </w:pPr>
+    </w:p>
+    <w:p>
+      <w:pPr>
+        <w:rPr>
+          <w:sz w:val="24"/>
+        </w:rPr>
+      </w:pPr>
+    </w:p>
+    <w:p>
+      <w:pPr>
+        <w:rPr>
+          <w:sz w:val="24"/>
+        </w:rPr>
+      </w:pPr>
+    </w:p>
+    <w:p>
+      <w:pPr>
+        <w:pStyle w:val="PargrafodaLista"/>
+        <w:numPr>
+          <w:ilvl w:val="0"/>
+          <w:numId w:val="23"/>
+        </w:numPr>
+        <w:rPr>
+          <w:sz w:val="24"/>
+        </w:rPr>
+      </w:pPr>
+      <w:r>
+        <w:rPr>
+          <w:sz w:val="28"/>
+        </w:rPr>
+        <w:lastRenderedPageBreak/>
+        <w:t>Convocatória</w:t>
+      </w:r>
+    </w:p>
+    <w:p>
+      <w:pPr>
+        <w:rPr>
+          <w:sz w:val="24"/>
+        </w:rPr>
+      </w:pPr>
+      <w:r>
+        <w:rPr>
+          <w:noProof/>
+          <w:lang w:eastAsia="pt-PT"/>
+        </w:rPr>
+        <w:drawing>
+          <wp:inline distT="0" distB="0" distL="0" distR="0" wp14:anchorId="0FD0C04F" wp14:editId="65EEE51D">
+            <wp:extent cx="5507990" cy="3964940"/>
+            <wp:effectExtent l="0" t="0" r="0" b="0"/>
+            <wp:docPr id="21" name="Imagem 21"/>
+            <wp:cNvGraphicFramePr>
+              <a:graphicFrameLocks xmlns:a="http://schemas.openxmlformats.org/drawingml/2006/main" noChangeAspect="1"/>
+            </wp:cNvGraphicFramePr>
+            <a:graphic xmlns:a="http://schemas.openxmlformats.org/drawingml/2006/main">
+              <a:graphicData uri="http://schemas.openxmlformats.org/drawingml/2006/picture">
+                <pic:pic xmlns:pic="http://schemas.openxmlformats.org/drawingml/2006/picture">
+                  <pic:nvPicPr>
+                    <pic:cNvPr id="1" name=""/>
+                    <pic:cNvPicPr/>
+                  </pic:nvPicPr>
+                  <pic:blipFill>
+                    <a:blip r:embed="rId21"/>
+                    <a:stretch>
+                      <a:fillRect/>
+                    </a:stretch>
+                  </pic:blipFill>
+                  <pic:spPr>
+                    <a:xfrm>
+                      <a:off x="0" y="0"/>
+                      <a:ext cx="5507990" cy="3964940"/>
+                    </a:xfrm>
+                    <a:prstGeom prst="rect">
+                      <a:avLst/>
+                    </a:prstGeom>
+                  </pic:spPr>
+                </pic:pic>
+              </a:graphicData>
+            </a:graphic>
+          </wp:inline>
+        </w:drawing>
+      </w:r>
+    </w:p>
+    <w:p>
+      <w:pPr>
+        <w:pStyle w:val="PargrafodaLista"/>
+        <w:numPr>
+          <w:ilvl w:val="0"/>
+          <w:numId w:val="23"/>
+        </w:numPr>
+        <w:rPr>
+          <w:sz w:val="24"/>
+        </w:rPr>
+      </w:pPr>
+      <w:r>
+        <w:rPr>
+          <w:sz w:val="28"/>
+        </w:rPr>
+        <w:t>Inventário</w:t>
+      </w:r>
+    </w:p>
+    <w:p>
+      <w:pPr>
+        <w:rPr>
+          <w:sz w:val="24"/>
+        </w:rPr>
+      </w:pPr>
+      <w:r>
+        <w:rPr>
+          <w:noProof/>
+          <w:lang w:eastAsia="pt-PT"/>
+        </w:rPr>
+        <w:drawing>
+          <wp:inline distT="0" distB="0" distL="0" distR="0" wp14:anchorId="332405E7" wp14:editId="1E5AFF7C">
+            <wp:extent cx="5507990" cy="3926205"/>
+            <wp:effectExtent l="0" t="0" r="0" b="0"/>
+            <wp:docPr id="22" name="Imagem 22"/>
+            <wp:cNvGraphicFramePr>
+              <a:graphicFrameLocks xmlns:a="http://schemas.openxmlformats.org/drawingml/2006/main" noChangeAspect="1"/>
+            </wp:cNvGraphicFramePr>
+            <a:graphic xmlns:a="http://schemas.openxmlformats.org/drawingml/2006/main">
+              <a:graphicData uri="http://schemas.openxmlformats.org/drawingml/2006/picture">
+                <pic:pic xmlns:pic="http://schemas.openxmlformats.org/drawingml/2006/picture">
+                  <pic:nvPicPr>
+                    <pic:cNvPr id="1" name=""/>
+                    <pic:cNvPicPr/>
+                  </pic:nvPicPr>
+                  <pic:blipFill>
+                    <a:blip r:embed="rId22"/>
+                    <a:stretch>
+                      <a:fillRect/>
+                    </a:stretch>
+                  </pic:blipFill>
+                  <pic:spPr>
+                    <a:xfrm>
+                      <a:off x="0" y="0"/>
+                      <a:ext cx="5507990" cy="3926205"/>
+                    </a:xfrm>
+                    <a:prstGeom prst="rect">
+                      <a:avLst/>
+                    </a:prstGeom>
+                  </pic:spPr>
+                </pic:pic>
+              </a:graphicData>
+            </a:graphic>
+          </wp:inline>
+        </w:drawing>
+      </w:r>
+    </w:p>
+    <w:p>
+      <w:pPr>
+        <w:pStyle w:val="PargrafodaLista"/>
+        <w:numPr>
+          <w:ilvl w:val="0"/>
+          <w:numId w:val="23"/>
+        </w:numPr>
+        <w:rPr>
+          <w:sz w:val="24"/>
+        </w:rPr>
+      </w:pPr>
+      <w:r>
+        <w:rPr>
+          <w:sz w:val="28"/>
+        </w:rPr>
+        <w:lastRenderedPageBreak/>
+        <w:t xml:space="preserve">Contactos </w:t>
+      </w:r>
+    </w:p>
+    <w:p>
+      <w:pPr>
+        <w:rPr>
+          <w:sz w:val="24"/>
+        </w:rPr>
+      </w:pPr>
+      <w:r>
+        <w:rPr>
+          <w:noProof/>
+          <w:lang w:eastAsia="pt-PT"/>
+        </w:rPr>
+        <w:drawing>
+          <wp:inline distT="0" distB="0" distL="0" distR="0" wp14:anchorId="27B5512E" wp14:editId="27B2B534">
+            <wp:extent cx="5507990" cy="2756535"/>
+            <wp:effectExtent l="0" t="0" r="0" b="5715"/>
+            <wp:docPr id="23" name="Imagem 23"/>
+            <wp:cNvGraphicFramePr>
+              <a:graphicFrameLocks xmlns:a="http://schemas.openxmlformats.org/drawingml/2006/main" noChangeAspect="1"/>
+            </wp:cNvGraphicFramePr>
+            <a:graphic xmlns:a="http://schemas.openxmlformats.org/drawingml/2006/main">
+              <a:graphicData uri="http://schemas.openxmlformats.org/drawingml/2006/picture">
+                <pic:pic xmlns:pic="http://schemas.openxmlformats.org/drawingml/2006/picture">
+                  <pic:nvPicPr>
+                    <pic:cNvPr id="1" name=""/>
+                    <pic:cNvPicPr/>
+                  </pic:nvPicPr>
+                  <pic:blipFill>
+                    <a:blip r:embed="rId23"/>
+                    <a:stretch>
+                      <a:fillRect/>
+                    </a:stretch>
+                  </pic:blipFill>
+                  <pic:spPr>
+                    <a:xfrm>
+                      <a:off x="0" y="0"/>
+                      <a:ext cx="5507990" cy="2756535"/>
+                    </a:xfrm>
+                    <a:prstGeom prst="rect">
+                      <a:avLst/>
+                    </a:prstGeom>
+                  </pic:spPr>
+                </pic:pic>
+              </a:graphicData>
+            </a:graphic>
+          </wp:inline>
+        </w:drawing>
+      </w:r>
+    </w:p>
+    <w:p>
+      <w:pPr>
+        <w:rPr>
+          <w:sz w:val="24"/>
+        </w:rPr>
+      </w:pPr>
+    </w:p>
+    <w:p>
+      <w:pPr>
+        <w:rPr>
+          <w:sz w:val="24"/>
+        </w:rPr>
+      </w:pPr>
+    </w:p>
+    <w:p>
+      <w:pPr>
+        <w:rPr>
+          <w:sz w:val="24"/>
+        </w:rPr>
+      </w:pPr>
+    </w:p>
+    <w:p>
+      <w:pPr>
+        <w:rPr>
+          <w:sz w:val="24"/>
+        </w:rPr>
+      </w:pPr>
+    </w:p>
+    <w:p>
+      <w:pPr>
+        <w:rPr>
+          <w:sz w:val="24"/>
+        </w:rPr>
+      </w:pPr>
+    </w:p>
+    <w:p>
+      <w:pPr>
+        <w:rPr>
+          <w:sz w:val="24"/>
+        </w:rPr>
+      </w:pPr>
+    </w:p>
+    <w:p>
+      <w:pPr>
+        <w:rPr>
+          <w:sz w:val="24"/>
+        </w:rPr>
+      </w:pPr>
+    </w:p>
+    <w:p>
+      <w:pPr>
+        <w:rPr>
+          <w:sz w:val="24"/>
+        </w:rPr>
+      </w:pPr>
+    </w:p>
+    <w:p>
+      <w:pPr>
+        <w:rPr>
+          <w:sz w:val="24"/>
+        </w:rPr>
+      </w:pPr>
+    </w:p>
+    <w:p>
+      <w:pPr>
+        <w:rPr>
+          <w:sz w:val="24"/>
+        </w:rPr>
+      </w:pPr>
+    </w:p>
+    <w:p>
+      <w:pPr>
+        <w:rPr>
+          <w:sz w:val="24"/>
+        </w:rPr>
+      </w:pPr>
+    </w:p>
+    <w:p>
+      <w:pPr>
+        <w:rPr>
+          <w:sz w:val="24"/>
+        </w:rPr>
+      </w:pPr>
+    </w:p>
+    <w:p>
+      <w:pPr>
+        <w:rPr>
+          <w:sz w:val="24"/>
+        </w:rPr>
+      </w:pPr>
+    </w:p>
+    <w:p>
+      <w:pPr>
+        <w:rPr>
+          <w:sz w:val="24"/>
+        </w:rPr>
+      </w:pPr>
+    </w:p>
+    <w:p>
+      <w:pPr>
+        <w:rPr>
+          <w:sz w:val="24"/>
+        </w:rPr>
+      </w:pPr>
+    </w:p>
+    <w:p>
+      <w:pPr>
+        <w:rPr>
+          <w:sz w:val="24"/>
+        </w:rPr>
+      </w:pPr>
+    </w:p>
+    <w:p>
+      <w:pPr>
+        <w:rPr>
+          <w:sz w:val="24"/>
+        </w:rPr>
+      </w:pPr>
+    </w:p>
+    <w:p>
+      <w:pPr>
+        <w:jc w:val="center"/>
+        <w:rPr>
+          <w:sz w:val="24"/>
+        </w:rPr>
+      </w:pPr>
+      <w:r>
+        <w:rPr>
+          <w:sz w:val="36"/>
+        </w:rPr>
+        <w:lastRenderedPageBreak/>
+        <w:t>Atletas</w:t>
+      </w:r>
+    </w:p>
+    <w:p>
+      <w:pPr>
+        <w:pStyle w:val="PargrafodaLista"/>
+        <w:numPr>
+          <w:ilvl w:val="0"/>
+          <w:numId w:val="23"/>
+        </w:numPr>
+        <w:rPr>
+          <w:sz w:val="24"/>
+        </w:rPr>
+      </w:pPr>
+      <w:r>
+        <w:rPr>
+          <w:sz w:val="28"/>
+        </w:rPr>
+        <w:t xml:space="preserve">Página Inicial - </w:t>
+      </w:r>
+      <w:r>
+        <w:rPr>
+          <w:sz w:val="28"/>
+        </w:rPr>
+        <w:t>Atleta</w:t>
+      </w:r>
+    </w:p>
+    <w:p>
+      <w:pPr>
+        <w:rPr>
+          <w:sz w:val="24"/>
+        </w:rPr>
+      </w:pPr>
+      <w:r>
+        <w:rPr>
+          <w:noProof/>
+          <w:lang w:eastAsia="pt-PT"/>
+        </w:rPr>
+        <w:drawing>
+          <wp:inline distT="0" distB="0" distL="0" distR="0" wp14:anchorId="751CFEC5" wp14:editId="7BDC921D">
+            <wp:extent cx="5507990" cy="3952240"/>
+            <wp:effectExtent l="0" t="0" r="0" b="0"/>
+            <wp:docPr id="24" name="Imagem 24"/>
+            <wp:cNvGraphicFramePr>
+              <a:graphicFrameLocks xmlns:a="http://schemas.openxmlformats.org/drawingml/2006/main" noChangeAspect="1"/>
+            </wp:cNvGraphicFramePr>
+            <a:graphic xmlns:a="http://schemas.openxmlformats.org/drawingml/2006/main">
+              <a:graphicData uri="http://schemas.openxmlformats.org/drawingml/2006/picture">
+                <pic:pic xmlns:pic="http://schemas.openxmlformats.org/drawingml/2006/picture">
+                  <pic:nvPicPr>
+                    <pic:cNvPr id="1" name=""/>
+                    <pic:cNvPicPr/>
+                  </pic:nvPicPr>
+                  <pic:blipFill>
+                    <a:blip r:embed="rId24"/>
+                    <a:stretch>
+                      <a:fillRect/>
+                    </a:stretch>
+                  </pic:blipFill>
+                  <pic:spPr>
+                    <a:xfrm>
+                      <a:off x="0" y="0"/>
+                      <a:ext cx="5507990" cy="3952240"/>
+                    </a:xfrm>
+                    <a:prstGeom prst="rect">
+                      <a:avLst/>
+                    </a:prstGeom>
+                  </pic:spPr>
+                </pic:pic>
+              </a:graphicData>
+            </a:graphic>
+          </wp:inline>
+        </w:drawing>
+      </w:r>
+    </w:p>
+    <w:p>
+      <w:pPr>
+        <w:pStyle w:val="PargrafodaLista"/>
+        <w:numPr>
+          <w:ilvl w:val="0"/>
+          <w:numId w:val="23"/>
+        </w:numPr>
+        <w:rPr>
+          <w:sz w:val="24"/>
+        </w:rPr>
+      </w:pPr>
+      <w:r>
+        <w:rPr>
+          <w:sz w:val="28"/>
+        </w:rPr>
+        <w:t>Contactos</w:t>
+      </w:r>
+    </w:p>
+    <w:p>
+      <w:pPr>
+        <w:rPr>
+          <w:sz w:val="24"/>
+        </w:rPr>
+      </w:pPr>
+      <w:r>
+        <w:rPr>
+          <w:noProof/>
+          <w:lang w:eastAsia="pt-PT"/>
+        </w:rPr>
+        <w:drawing>
+          <wp:inline distT="0" distB="0" distL="0" distR="0" wp14:anchorId="08ACBDA6" wp14:editId="35DDBC8F">
+            <wp:extent cx="5507990" cy="2734945"/>
+            <wp:effectExtent l="0" t="0" r="0" b="8255"/>
+            <wp:docPr id="25" name="Imagem 25"/>
+            <wp:cNvGraphicFramePr>
+              <a:graphicFrameLocks xmlns:a="http://schemas.openxmlformats.org/drawingml/2006/main" noChangeAspect="1"/>
+            </wp:cNvGraphicFramePr>
+            <a:graphic xmlns:a="http://schemas.openxmlformats.org/drawingml/2006/main">
+              <a:graphicData uri="http://schemas.openxmlformats.org/drawingml/2006/picture">
+                <pic:pic xmlns:pic="http://schemas.openxmlformats.org/drawingml/2006/picture">
+                  <pic:nvPicPr>
+                    <pic:cNvPr id="1" name=""/>
+                    <pic:cNvPicPr/>
+                  </pic:nvPicPr>
+                  <pic:blipFill>
+                    <a:blip r:embed="rId25"/>
+                    <a:stretch>
+                      <a:fillRect/>
+                    </a:stretch>
+                  </pic:blipFill>
+                  <pic:spPr>
+                    <a:xfrm>
+                      <a:off x="0" y="0"/>
+                      <a:ext cx="5507990" cy="2734945"/>
+                    </a:xfrm>
+                    <a:prstGeom prst="rect">
+                      <a:avLst/>
+                    </a:prstGeom>
+                  </pic:spPr>
+                </pic:pic>
+              </a:graphicData>
+            </a:graphic>
+          </wp:inline>
+        </w:drawing>
+      </w:r>
+    </w:p>
+    <w:p>
+      <w:pPr>
+        <w:rPr>
+          <w:sz w:val="24"/>
+        </w:rPr>
+      </w:pPr>
+    </w:p>
+    <w:p>
+      <w:pPr>
+        <w:rPr>
+          <w:sz w:val="24"/>
+        </w:rPr>
+      </w:pPr>
+    </w:p>
+    <w:p>
+      <w:pPr>
+        <w:pStyle w:val="PargrafodaLista"/>
+        <w:numPr>
+          <w:ilvl w:val="0"/>
+          <w:numId w:val="23"/>
+        </w:numPr>
+        <w:rPr>
+          <w:sz w:val="24"/>
+        </w:rPr>
+      </w:pPr>
+      <w:r>
+        <w:rPr>
+          <w:sz w:val="28"/>
+        </w:rPr>
+        <w:lastRenderedPageBreak/>
+        <w:t>C</w:t>
+      </w:r>
+      <w:r>
+        <w:rPr>
+          <w:sz w:val="28"/>
+        </w:rPr>
+        <w:t>ota</w:t>
+      </w:r>
+    </w:p>
+    <w:p>
+      <w:pPr>
+        <w:rPr>
+          <w:sz w:val="24"/>
+        </w:rPr>
+      </w:pPr>
+      <w:r>
+        <w:rPr>
+          <w:noProof/>
+          <w:lang w:eastAsia="pt-PT"/>
+        </w:rPr>
+        <w:drawing>
+          <wp:inline distT="0" distB="0" distL="0" distR="0" wp14:anchorId="7B5A5671" wp14:editId="3B3C2BCF">
+            <wp:extent cx="5507990" cy="2720340"/>
+            <wp:effectExtent l="0" t="0" r="0" b="3810"/>
+            <wp:docPr id="26" name="Imagem 26"/>
+            <wp:cNvGraphicFramePr>
+              <a:graphicFrameLocks xmlns:a="http://schemas.openxmlformats.org/drawingml/2006/main" noChangeAspect="1"/>
+            </wp:cNvGraphicFramePr>
+            <a:graphic xmlns:a="http://schemas.openxmlformats.org/drawingml/2006/main">
+              <a:graphicData uri="http://schemas.openxmlformats.org/drawingml/2006/picture">
+                <pic:pic xmlns:pic="http://schemas.openxmlformats.org/drawingml/2006/picture">
+                  <pic:nvPicPr>
+                    <pic:cNvPr id="1" name=""/>
+                    <pic:cNvPicPr/>
+                  </pic:nvPicPr>
+                  <pic:blipFill>
+                    <a:blip r:embed="rId26"/>
+                    <a:stretch>
+                      <a:fillRect/>
+                    </a:stretch>
+                  </pic:blipFill>
+                  <pic:spPr>
+                    <a:xfrm>
+                      <a:off x="0" y="0"/>
+                      <a:ext cx="5507990" cy="2720340"/>
+                    </a:xfrm>
+                    <a:prstGeom prst="rect">
+                      <a:avLst/>
+                    </a:prstGeom>
+                  </pic:spPr>
+                </pic:pic>
+              </a:graphicData>
+            </a:graphic>
+          </wp:inline>
+        </w:drawing>
+      </w:r>
+    </w:p>
+    <w:p>
+      <w:pPr>
+        <w:rPr>
+          <w:sz w:val="24"/>
+        </w:rPr>
+      </w:pPr>
+    </w:p>
+    <w:p>
+      <w:pPr>
+        <w:rPr>
+          <w:sz w:val="24"/>
+        </w:rPr>
+      </w:pPr>
+    </w:p>
+    <w:p>
+      <w:pPr>
+        <w:jc w:val="center"/>
+        <w:rPr>
+          <w:sz w:val="24"/>
+        </w:rPr>
+      </w:pPr>
+      <w:r>
+        <w:rPr>
+          <w:sz w:val="36"/>
+        </w:rPr>
+        <w:t>Sócios</w:t>
+      </w:r>
+    </w:p>
+    <w:p>
+      <w:pPr>
+        <w:pStyle w:val="PargrafodaLista"/>
+        <w:numPr>
+          <w:ilvl w:val="0"/>
+          <w:numId w:val="23"/>
+        </w:numPr>
+        <w:rPr>
+          <w:sz w:val="24"/>
+        </w:rPr>
+      </w:pPr>
+      <w:r>
+        <w:rPr>
+          <w:sz w:val="28"/>
+        </w:rPr>
+        <w:t>Página Inicial</w:t>
+      </w:r>
+      <w:r>
+        <w:rPr>
+          <w:sz w:val="28"/>
+        </w:rPr>
+        <w:t xml:space="preserve"> – Sócio</w:t>
+      </w:r>
+    </w:p>
+    <w:p>
+      <w:pPr>
+        <w:rPr>
+          <w:sz w:val="24"/>
+        </w:rPr>
+      </w:pPr>
+      <w:r>
+        <w:rPr>
+          <w:noProof/>
+          <w:lang w:eastAsia="pt-PT"/>
+        </w:rPr>
+        <w:drawing>
+          <wp:inline distT="0" distB="0" distL="0" distR="0" wp14:anchorId="702C4459" wp14:editId="7278DA41">
+            <wp:extent cx="5507990" cy="3937000"/>
+            <wp:effectExtent l="0" t="0" r="0" b="6350"/>
+            <wp:docPr id="27" name="Imagem 27"/>
+            <wp:cNvGraphicFramePr>
+              <a:graphicFrameLocks xmlns:a="http://schemas.openxmlformats.org/drawingml/2006/main" noChangeAspect="1"/>
+            </wp:cNvGraphicFramePr>
+            <a:graphic xmlns:a="http://schemas.openxmlformats.org/drawingml/2006/main">
+              <a:graphicData uri="http://schemas.openxmlformats.org/drawingml/2006/picture">
+                <pic:pic xmlns:pic="http://schemas.openxmlformats.org/drawingml/2006/picture">
+                  <pic:nvPicPr>
+                    <pic:cNvPr id="1" name=""/>
+                    <pic:cNvPicPr/>
+                  </pic:nvPicPr>
+                  <pic:blipFill>
+                    <a:blip r:embed="rId27"/>
+                    <a:stretch>
+                      <a:fillRect/>
+                    </a:stretch>
+                  </pic:blipFill>
+                  <pic:spPr>
+                    <a:xfrm>
+                      <a:off x="0" y="0"/>
+                      <a:ext cx="5507990" cy="3937000"/>
+                    </a:xfrm>
+                    <a:prstGeom prst="rect">
+                      <a:avLst/>
+                    </a:prstGeom>
+                  </pic:spPr>
+                </pic:pic>
+              </a:graphicData>
+            </a:graphic>
+          </wp:inline>
+        </w:drawing>
+      </w:r>
+    </w:p>
+    <w:p>
+      <w:pPr>
+        <w:pStyle w:val="PargrafodaLista"/>
+        <w:numPr>
+          <w:ilvl w:val="0"/>
+          <w:numId w:val="23"/>
+        </w:numPr>
+        <w:rPr>
+          <w:sz w:val="24"/>
+        </w:rPr>
+      </w:pPr>
+      <w:r>
+        <w:rPr>
+          <w:sz w:val="28"/>
+        </w:rPr>
+        <w:lastRenderedPageBreak/>
+        <w:t>Contactos</w:t>
+      </w:r>
+    </w:p>
+    <w:p>
+      <w:pPr>
+        <w:rPr>
+          <w:sz w:val="24"/>
+        </w:rPr>
+      </w:pPr>
+      <w:r>
+        <w:rPr>
+          <w:noProof/>
+          <w:lang w:eastAsia="pt-PT"/>
+        </w:rPr>
+        <w:drawing>
+          <wp:inline distT="0" distB="0" distL="0" distR="0" wp14:anchorId="390E87E7" wp14:editId="7CA55035">
+            <wp:extent cx="5507990" cy="2809240"/>
+            <wp:effectExtent l="0" t="0" r="0" b="0"/>
+            <wp:docPr id="31" name="Imagem 31"/>
+            <wp:cNvGraphicFramePr>
+              <a:graphicFrameLocks xmlns:a="http://schemas.openxmlformats.org/drawingml/2006/main" noChangeAspect="1"/>
+            </wp:cNvGraphicFramePr>
+            <a:graphic xmlns:a="http://schemas.openxmlformats.org/drawingml/2006/main">
+              <a:graphicData uri="http://schemas.openxmlformats.org/drawingml/2006/picture">
+                <pic:pic xmlns:pic="http://schemas.openxmlformats.org/drawingml/2006/picture">
+                  <pic:nvPicPr>
+                    <pic:cNvPr id="1" name=""/>
+                    <pic:cNvPicPr/>
+                  </pic:nvPicPr>
+                  <pic:blipFill>
+                    <a:blip r:embed="rId28"/>
+                    <a:stretch>
+                      <a:fillRect/>
+                    </a:stretch>
+                  </pic:blipFill>
+                  <pic:spPr>
+                    <a:xfrm>
+                      <a:off x="0" y="0"/>
+                      <a:ext cx="5507990" cy="2809240"/>
+                    </a:xfrm>
+                    <a:prstGeom prst="rect">
+                      <a:avLst/>
+                    </a:prstGeom>
+                  </pic:spPr>
+                </pic:pic>
+              </a:graphicData>
+            </a:graphic>
+          </wp:inline>
+        </w:drawing>
+      </w:r>
+    </w:p>
+    <w:p>
+      <w:pPr>
+        <w:rPr>
+          <w:sz w:val="24"/>
+        </w:rPr>
+      </w:pPr>
+    </w:p>
+    <w:p>
+      <w:pPr>
+        <w:rPr>
+          <w:sz w:val="24"/>
+        </w:rPr>
+      </w:pPr>
+    </w:p>
+    <w:p>
+      <w:pPr>
+        <w:pStyle w:val="PargrafodaLista"/>
+        <w:numPr>
+          <w:ilvl w:val="0"/>
+          <w:numId w:val="23"/>
+        </w:numPr>
+        <w:rPr>
+          <w:sz w:val="24"/>
+        </w:rPr>
+      </w:pPr>
+      <w:r>
+        <w:rPr>
+          <w:sz w:val="28"/>
+        </w:rPr>
+        <w:t>Cota</w:t>
+      </w:r>
+    </w:p>
+    <w:p>
+      <w:pPr>
+        <w:rPr>
+          <w:sz w:val="24"/>
+        </w:rPr>
+      </w:pPr>
+      <w:r>
+        <w:rPr>
+          <w:noProof/>
+          <w:lang w:eastAsia="pt-PT"/>
+        </w:rPr>
+        <w:drawing>
+          <wp:inline distT="0" distB="0" distL="0" distR="0" wp14:anchorId="1B680313" wp14:editId="70782357">
+            <wp:extent cx="5507990" cy="2720975"/>
+            <wp:effectExtent l="0" t="0" r="0" b="3175"/>
+            <wp:docPr id="32" name="Imagem 32"/>
+            <wp:cNvGraphicFramePr>
+              <a:graphicFrameLocks xmlns:a="http://schemas.openxmlformats.org/drawingml/2006/main" noChangeAspect="1"/>
+            </wp:cNvGraphicFramePr>
+            <a:graphic xmlns:a="http://schemas.openxmlformats.org/drawingml/2006/main">
+              <a:graphicData uri="http://schemas.openxmlformats.org/drawingml/2006/picture">
+                <pic:pic xmlns:pic="http://schemas.openxmlformats.org/drawingml/2006/picture">
+                  <pic:nvPicPr>
+                    <pic:cNvPr id="1" name=""/>
+                    <pic:cNvPicPr/>
+                  </pic:nvPicPr>
+                  <pic:blipFill>
+                    <a:blip r:embed="rId29"/>
+                    <a:stretch>
+                      <a:fillRect/>
+                    </a:stretch>
+                  </pic:blipFill>
+                  <pic:spPr>
+                    <a:xfrm>
+                      <a:off x="0" y="0"/>
+                      <a:ext cx="5507990" cy="2720975"/>
+                    </a:xfrm>
+                    <a:prstGeom prst="rect">
+                      <a:avLst/>
+                    </a:prstGeom>
+                  </pic:spPr>
+                </pic:pic>
+              </a:graphicData>
+            </a:graphic>
+          </wp:inline>
+        </w:drawing>
+      </w:r>
+    </w:p>
+    <w:p>
+      <w:pPr>
+        <w:rPr>
+          <w:sz w:val="24"/>
+        </w:rPr>
+      </w:pPr>
+    </w:p>
+    <w:p>
+      <w:pPr>
+        <w:rPr>
+          <w:sz w:val="24"/>
+        </w:rPr>
+      </w:pPr>
+    </w:p>
+    <w:p>
+      <w:pPr>
+        <w:rPr>
+          <w:sz w:val="24"/>
+        </w:rPr>
+      </w:pPr>
+    </w:p>
+    <w:p>
+      <w:pPr>
+        <w:rPr>
+          <w:sz w:val="24"/>
+        </w:rPr>
+      </w:pPr>
+    </w:p>
+    <w:p>
+      <w:pPr>
+        <w:rPr>
+          <w:sz w:val="24"/>
+        </w:rPr>
+      </w:pPr>
+    </w:p>
+    <w:p>
+      <w:pPr>
+        <w:jc w:val="center"/>
+        <w:rPr>
+          <w:sz w:val="40"/>
+        </w:rPr>
+      </w:pPr>
+      <w:r>
+        <w:rPr>
+          <w:sz w:val="40"/>
+        </w:rPr>
+        <w:lastRenderedPageBreak/>
+        <w:t>Anexos</w:t>
+      </w:r>
+    </w:p>
+    <w:p>
+      <w:pPr>
+        <w:jc w:val="center"/>
+        <w:rPr>
           <w:sz w:val="16"/>
         </w:rPr>
       </w:pPr>
@@ -1538,7 +3685,7 @@
     <w:p>
       <w:pPr>
         <w:rPr>
-          <w:sz w:val="40"/>
+          <w:sz w:val="24"/>
         </w:rPr>
       </w:pPr>
       <w:r>
@@ -1548,85 +3695,60 @@
         </w:rPr>
         <w:t xml:space="preserve">Com esta proposta de projeto segue em anexo o protótipo do projeto, ou seja, um </w:t>
       </w:r>
-      <w:proofErr w:type="gramStart"/>
-      <w:r>
-        <w:rPr>
-          <w:sz w:val="24"/>
-          <w:szCs w:val="24"/>
-        </w:rPr>
-        <w:t>protótipo</w:t>
-      </w:r>
-      <w:r>
-        <w:rPr>
-          <w:sz w:val="24"/>
-          <w:szCs w:val="24"/>
-        </w:rPr>
-        <w:t xml:space="preserve">  do</w:t>
-      </w:r>
-      <w:proofErr w:type="gramEnd"/>
-      <w:r>
-        <w:rPr>
-          <w:sz w:val="24"/>
-          <w:szCs w:val="24"/>
+      <w:r>
+        <w:rPr>
+          <w:sz w:val="24"/>
+          <w:szCs w:val="24"/>
+        </w:rPr>
+        <w:t xml:space="preserve">protótipo </w:t>
+      </w:r>
+      <w:r>
+        <w:rPr>
+          <w:sz w:val="24"/>
+          <w:szCs w:val="24"/>
+        </w:rPr>
+        <w:t xml:space="preserve">do </w:t>
+      </w:r>
+      <w:r>
+        <w:rPr>
+          <w:sz w:val="24"/>
+          <w:szCs w:val="24"/>
+        </w:rPr>
+        <w:t xml:space="preserve">desenho do ambiente gráfico da aplicação e um </w:t>
+      </w:r>
+      <w:r>
+        <w:rPr>
+          <w:sz w:val="24"/>
+          <w:szCs w:val="24"/>
+        </w:rPr>
+        <w:t xml:space="preserve">protótipo </w:t>
+      </w:r>
+      <w:r>
+        <w:rPr>
+          <w:sz w:val="24"/>
+          <w:szCs w:val="24"/>
+        </w:rPr>
+        <w:t xml:space="preserve">do </w:t>
+      </w:r>
+      <w:r>
+        <w:rPr>
+          <w:sz w:val="24"/>
+          <w:szCs w:val="24"/>
+        </w:rPr>
+        <w:t>desenho das tabelas da Base de Dados necessárias.</w:t>
+      </w:r>
+      <w:r>
+        <w:rPr>
+          <w:sz w:val="24"/>
         </w:rPr>
         <w:t xml:space="preserve"> </w:t>
       </w:r>
-      <w:r>
-        <w:rPr>
-          <w:sz w:val="24"/>
-          <w:szCs w:val="24"/>
-        </w:rPr>
-        <w:t xml:space="preserve">desenho do ambiente gráfico da aplicação e um </w:t>
-      </w:r>
-      <w:r>
-        <w:rPr>
-          <w:sz w:val="24"/>
-          <w:szCs w:val="24"/>
-        </w:rPr>
-        <w:t>protótipo</w:t>
-      </w:r>
-      <w:r>
-        <w:rPr>
-          <w:sz w:val="24"/>
-          <w:szCs w:val="24"/>
-        </w:rPr>
-        <w:t xml:space="preserve">  do </w:t>
-      </w:r>
-      <w:r>
-        <w:rPr>
-          <w:sz w:val="24"/>
-          <w:szCs w:val="24"/>
-        </w:rPr>
-        <w:t>desenho das tabelas da Base de Dados necessárias.</w:t>
-      </w:r>
-    </w:p>
-    <w:p>
-      <w:pPr>
-        <w:jc w:val="center"/>
-        <w:rPr>
-          <w:sz w:val="24"/>
-        </w:rPr>
-      </w:pPr>
-    </w:p>
-    <w:p>
-      <w:pPr>
-        <w:rPr>
-          <w:sz w:val="24"/>
-        </w:rPr>
-      </w:pPr>
-    </w:p>
-    <w:p>
-      <w:pPr>
-        <w:rPr>
-          <w:sz w:val="24"/>
-        </w:rPr>
-      </w:pPr>
     </w:p>
     <w:sectPr>
-      <w:headerReference w:type="default" r:id="rId9"/>
-      <w:footerReference w:type="default" r:id="rId10"/>
-      <w:headerReference w:type="first" r:id="rId11"/>
-      <w:footerReference w:type="first" r:id="rId12"/>
+      <w:headerReference w:type="default" r:id="rId30"/>
+      <w:footerReference w:type="default" r:id="rId31"/>
+      <w:headerReference w:type="first" r:id="rId32"/>
+      <w:footerReference w:type="first" r:id="rId33"/>
       <w:pgSz w:w="11906" w:h="16838" w:code="9"/>
       <w:pgMar w:top="1440" w:right="1616" w:bottom="1440" w:left="1616" w:header="720" w:footer="720" w:gutter="0"/>
       <w:pgNumType w:start="0"/>
@@ -1639,7 +3761,7 @@
 </file>
 
 <file path=word/endnotes.xml><?xml version="1.0" encoding="utf-8"?>
-<w:endnotes xmlns:wpc="http://schemas.microsoft.com/office/word/2010/wordprocessingCanvas" xmlns:cx="http://schemas.microsoft.com/office/drawing/2014/chartex" xmlns:cx1="http://schemas.microsoft.com/office/drawing/2015/9/8/chartex" xmlns:cx2="http://schemas.microsoft.com/office/drawing/2015/10/21/chartex" xmlns:cx3="http://schemas.microsoft.com/office/drawing/2016/5/9/chartex" xmlns:cx4="http://schemas.microsoft.com/office/drawing/2016/5/10/chartex" xmlns:cx5="http://schemas.microsoft.com/office/drawing/2016/5/11/chartex" xmlns:cx6="http://schemas.microsoft.com/office/drawing/2016/5/12/chartex" xmlns:cx7="http://schemas.microsoft.com/office/drawing/2016/5/13/chartex" xmlns:cx8="http://schemas.microsoft.com/office/drawing/2016/5/14/chartex" xmlns:mc="http://schemas.openxmlformats.org/markup-compatibility/2006" xmlns:aink="http://schemas.microsoft.com/office/drawing/2016/ink" xmlns:am3d="http://schemas.microsoft.com/office/drawing/2017/model3d" xmlns:o="urn:schemas-microsoft-com:office:office" xmlns:r="http://schemas.openxmlformats.org/officeDocument/2006/relationships" xmlns:m="http://schemas.openxmlformats.org/officeDocument/2006/math" xmlns:v="urn:schemas-microsoft-com:vml" xmlns:wp14="http://schemas.microsoft.com/office/word/2010/wordprocessingDrawing" xmlns:wp="http://schemas.openxmlformats.org/drawingml/2006/wordprocessingDrawing" xmlns:w10="urn:schemas-microsoft-com:office:word" xmlns:w="http://schemas.openxmlformats.org/wordprocessingml/2006/main" xmlns:w14="http://schemas.microsoft.com/office/word/2010/wordml" xmlns:w15="http://schemas.microsoft.com/office/word/2012/wordml" xmlns:w16cid="http://schemas.microsoft.com/office/word/2016/wordml/cid" xmlns:w16se="http://schemas.microsoft.com/office/word/2015/wordml/symex" xmlns:wpg="http://schemas.microsoft.com/office/word/2010/wordprocessingGroup" xmlns:wpi="http://schemas.microsoft.com/office/word/2010/wordprocessingInk" xmlns:wne="http://schemas.microsoft.com/office/word/2006/wordml" xmlns:wps="http://schemas.microsoft.com/office/word/2010/wordprocessingShape" mc:Ignorable="w14 w15 w16se w16cid wp14">
+<w:endnotes xmlns:wpc="http://schemas.microsoft.com/office/word/2010/wordprocessingCanvas" xmlns:cx="http://schemas.microsoft.com/office/drawing/2014/chartex" xmlns:cx1="http://schemas.microsoft.com/office/drawing/2015/9/8/chartex" xmlns:mc="http://schemas.openxmlformats.org/markup-compatibility/2006" xmlns:o="urn:schemas-microsoft-com:office:office" xmlns:r="http://schemas.openxmlformats.org/officeDocument/2006/relationships" xmlns:m="http://schemas.openxmlformats.org/officeDocument/2006/math" xmlns:v="urn:schemas-microsoft-com:vml" xmlns:wp14="http://schemas.microsoft.com/office/word/2010/wordprocessingDrawing" xmlns:wp="http://schemas.openxmlformats.org/drawingml/2006/wordprocessingDrawing" xmlns:w10="urn:schemas-microsoft-com:office:word" xmlns:w="http://schemas.openxmlformats.org/wordprocessingml/2006/main" xmlns:w14="http://schemas.microsoft.com/office/word/2010/wordml" xmlns:w15="http://schemas.microsoft.com/office/word/2012/wordml" xmlns:w16se="http://schemas.microsoft.com/office/word/2015/wordml/symex" xmlns:wpg="http://schemas.microsoft.com/office/word/2010/wordprocessingGroup" xmlns:wpi="http://schemas.microsoft.com/office/word/2010/wordprocessingInk" xmlns:wne="http://schemas.microsoft.com/office/word/2006/wordml" xmlns:wps="http://schemas.microsoft.com/office/word/2010/wordprocessingShape" mc:Ignorable="w14 w15 w16se wp14">
   <w:endnote w:type="separator" w:id="-1">
     <w:p>
       <w:pPr>
@@ -1664,7 +3786,7 @@
 </file>
 
 <file path=word/footer1.xml><?xml version="1.0" encoding="utf-8"?>
-<w:ftr xmlns:wpc="http://schemas.microsoft.com/office/word/2010/wordprocessingCanvas" xmlns:cx="http://schemas.microsoft.com/office/drawing/2014/chartex" xmlns:cx1="http://schemas.microsoft.com/office/drawing/2015/9/8/chartex" xmlns:cx2="http://schemas.microsoft.com/office/drawing/2015/10/21/chartex" xmlns:cx3="http://schemas.microsoft.com/office/drawing/2016/5/9/chartex" xmlns:cx4="http://schemas.microsoft.com/office/drawing/2016/5/10/chartex" xmlns:cx5="http://schemas.microsoft.com/office/drawing/2016/5/11/chartex" xmlns:cx6="http://schemas.microsoft.com/office/drawing/2016/5/12/chartex" xmlns:cx7="http://schemas.microsoft.com/office/drawing/2016/5/13/chartex" xmlns:cx8="http://schemas.microsoft.com/office/drawing/2016/5/14/chartex" xmlns:mc="http://schemas.openxmlformats.org/markup-compatibility/2006" xmlns:aink="http://schemas.microsoft.com/office/drawing/2016/ink" xmlns:am3d="http://schemas.microsoft.com/office/drawing/2017/model3d" xmlns:o="urn:schemas-microsoft-com:office:office" xmlns:r="http://schemas.openxmlformats.org/officeDocument/2006/relationships" xmlns:m="http://schemas.openxmlformats.org/officeDocument/2006/math" xmlns:v="urn:schemas-microsoft-com:vml" xmlns:wp14="http://schemas.microsoft.com/office/word/2010/wordprocessingDrawing" xmlns:wp="http://schemas.openxmlformats.org/drawingml/2006/wordprocessingDrawing" xmlns:w10="urn:schemas-microsoft-com:office:word" xmlns:w="http://schemas.openxmlformats.org/wordprocessingml/2006/main" xmlns:w14="http://schemas.microsoft.com/office/word/2010/wordml" xmlns:w15="http://schemas.microsoft.com/office/word/2012/wordml" xmlns:w16cid="http://schemas.microsoft.com/office/word/2016/wordml/cid" xmlns:w16se="http://schemas.microsoft.com/office/word/2015/wordml/symex" xmlns:wpg="http://schemas.microsoft.com/office/word/2010/wordprocessingGroup" xmlns:wpi="http://schemas.microsoft.com/office/word/2010/wordprocessingInk" xmlns:wne="http://schemas.microsoft.com/office/word/2006/wordml" xmlns:wps="http://schemas.microsoft.com/office/word/2010/wordprocessingShape" mc:Ignorable="w14 w15 w16se w16cid wp14">
+<w:ftr xmlns:wpc="http://schemas.microsoft.com/office/word/2010/wordprocessingCanvas" xmlns:cx="http://schemas.microsoft.com/office/drawing/2014/chartex" xmlns:cx1="http://schemas.microsoft.com/office/drawing/2015/9/8/chartex" xmlns:mc="http://schemas.openxmlformats.org/markup-compatibility/2006" xmlns:o="urn:schemas-microsoft-com:office:office" xmlns:r="http://schemas.openxmlformats.org/officeDocument/2006/relationships" xmlns:m="http://schemas.openxmlformats.org/officeDocument/2006/math" xmlns:v="urn:schemas-microsoft-com:vml" xmlns:wp14="http://schemas.microsoft.com/office/word/2010/wordprocessingDrawing" xmlns:wp="http://schemas.openxmlformats.org/drawingml/2006/wordprocessingDrawing" xmlns:w10="urn:schemas-microsoft-com:office:word" xmlns:w="http://schemas.openxmlformats.org/wordprocessingml/2006/main" xmlns:w14="http://schemas.microsoft.com/office/word/2010/wordml" xmlns:w15="http://schemas.microsoft.com/office/word/2012/wordml" xmlns:w16se="http://schemas.microsoft.com/office/word/2015/wordml/symex" xmlns:wpg="http://schemas.microsoft.com/office/word/2010/wordprocessingGroup" xmlns:wpi="http://schemas.microsoft.com/office/word/2010/wordprocessingInk" xmlns:wne="http://schemas.microsoft.com/office/word/2006/wordml" xmlns:wps="http://schemas.microsoft.com/office/word/2010/wordprocessingShape" mc:Ignorable="w14 w15 w16se wp14">
   <w:p>
     <w:pPr>
       <w:pStyle w:val="Rodap"/>
@@ -1719,7 +3841,7 @@
 </file>
 
 <file path=word/footer2.xml><?xml version="1.0" encoding="utf-8"?>
-<w:ftr xmlns:wpc="http://schemas.microsoft.com/office/word/2010/wordprocessingCanvas" xmlns:cx="http://schemas.microsoft.com/office/drawing/2014/chartex" xmlns:cx1="http://schemas.microsoft.com/office/drawing/2015/9/8/chartex" xmlns:cx2="http://schemas.microsoft.com/office/drawing/2015/10/21/chartex" xmlns:cx3="http://schemas.microsoft.com/office/drawing/2016/5/9/chartex" xmlns:cx4="http://schemas.microsoft.com/office/drawing/2016/5/10/chartex" xmlns:cx5="http://schemas.microsoft.com/office/drawing/2016/5/11/chartex" xmlns:cx6="http://schemas.microsoft.com/office/drawing/2016/5/12/chartex" xmlns:cx7="http://schemas.microsoft.com/office/drawing/2016/5/13/chartex" xmlns:cx8="http://schemas.microsoft.com/office/drawing/2016/5/14/chartex" xmlns:mc="http://schemas.openxmlformats.org/markup-compatibility/2006" xmlns:aink="http://schemas.microsoft.com/office/drawing/2016/ink" xmlns:am3d="http://schemas.microsoft.com/office/drawing/2017/model3d" xmlns:o="urn:schemas-microsoft-com:office:office" xmlns:r="http://schemas.openxmlformats.org/officeDocument/2006/relationships" xmlns:m="http://schemas.openxmlformats.org/officeDocument/2006/math" xmlns:v="urn:schemas-microsoft-com:vml" xmlns:wp14="http://schemas.microsoft.com/office/word/2010/wordprocessingDrawing" xmlns:wp="http://schemas.openxmlformats.org/drawingml/2006/wordprocessingDrawing" xmlns:w10="urn:schemas-microsoft-com:office:word" xmlns:w="http://schemas.openxmlformats.org/wordprocessingml/2006/main" xmlns:w14="http://schemas.microsoft.com/office/word/2010/wordml" xmlns:w15="http://schemas.microsoft.com/office/word/2012/wordml" xmlns:w16cid="http://schemas.microsoft.com/office/word/2016/wordml/cid" xmlns:w16se="http://schemas.microsoft.com/office/word/2015/wordml/symex" xmlns:wpg="http://schemas.microsoft.com/office/word/2010/wordprocessingGroup" xmlns:wpi="http://schemas.microsoft.com/office/word/2010/wordprocessingInk" xmlns:wne="http://schemas.microsoft.com/office/word/2006/wordml" xmlns:wps="http://schemas.microsoft.com/office/word/2010/wordprocessingShape" mc:Ignorable="w14 w15 w16se w16cid wp14">
+<w:ftr xmlns:wpc="http://schemas.microsoft.com/office/word/2010/wordprocessingCanvas" xmlns:cx="http://schemas.microsoft.com/office/drawing/2014/chartex" xmlns:cx1="http://schemas.microsoft.com/office/drawing/2015/9/8/chartex" xmlns:mc="http://schemas.openxmlformats.org/markup-compatibility/2006" xmlns:o="urn:schemas-microsoft-com:office:office" xmlns:r="http://schemas.openxmlformats.org/officeDocument/2006/relationships" xmlns:m="http://schemas.openxmlformats.org/officeDocument/2006/math" xmlns:v="urn:schemas-microsoft-com:vml" xmlns:wp14="http://schemas.microsoft.com/office/word/2010/wordprocessingDrawing" xmlns:wp="http://schemas.openxmlformats.org/drawingml/2006/wordprocessingDrawing" xmlns:w10="urn:schemas-microsoft-com:office:word" xmlns:w="http://schemas.openxmlformats.org/wordprocessingml/2006/main" xmlns:w14="http://schemas.microsoft.com/office/word/2010/wordml" xmlns:w15="http://schemas.microsoft.com/office/word/2012/wordml" xmlns:w16se="http://schemas.microsoft.com/office/word/2015/wordml/symex" xmlns:wpg="http://schemas.microsoft.com/office/word/2010/wordprocessingGroup" xmlns:wpi="http://schemas.microsoft.com/office/word/2010/wordprocessingInk" xmlns:wne="http://schemas.microsoft.com/office/word/2006/wordml" xmlns:wps="http://schemas.microsoft.com/office/word/2010/wordprocessingShape" mc:Ignorable="w14 w15 w16se wp14">
   <w:tbl>
     <w:tblPr>
       <w:tblW w:w="0" w:type="auto"/>
@@ -1777,7 +3899,7 @@
 </file>
 
 <file path=word/footnotes.xml><?xml version="1.0" encoding="utf-8"?>
-<w:footnotes xmlns:wpc="http://schemas.microsoft.com/office/word/2010/wordprocessingCanvas" xmlns:cx="http://schemas.microsoft.com/office/drawing/2014/chartex" xmlns:cx1="http://schemas.microsoft.com/office/drawing/2015/9/8/chartex" xmlns:cx2="http://schemas.microsoft.com/office/drawing/2015/10/21/chartex" xmlns:cx3="http://schemas.microsoft.com/office/drawing/2016/5/9/chartex" xmlns:cx4="http://schemas.microsoft.com/office/drawing/2016/5/10/chartex" xmlns:cx5="http://schemas.microsoft.com/office/drawing/2016/5/11/chartex" xmlns:cx6="http://schemas.microsoft.com/office/drawing/2016/5/12/chartex" xmlns:cx7="http://schemas.microsoft.com/office/drawing/2016/5/13/chartex" xmlns:cx8="http://schemas.microsoft.com/office/drawing/2016/5/14/chartex" xmlns:mc="http://schemas.openxmlformats.org/markup-compatibility/2006" xmlns:aink="http://schemas.microsoft.com/office/drawing/2016/ink" xmlns:am3d="http://schemas.microsoft.com/office/drawing/2017/model3d" xmlns:o="urn:schemas-microsoft-com:office:office" xmlns:r="http://schemas.openxmlformats.org/officeDocument/2006/relationships" xmlns:m="http://schemas.openxmlformats.org/officeDocument/2006/math" xmlns:v="urn:schemas-microsoft-com:vml" xmlns:wp14="http://schemas.microsoft.com/office/word/2010/wordprocessingDrawing" xmlns:wp="http://schemas.openxmlformats.org/drawingml/2006/wordprocessingDrawing" xmlns:w10="urn:schemas-microsoft-com:office:word" xmlns:w="http://schemas.openxmlformats.org/wordprocessingml/2006/main" xmlns:w14="http://schemas.microsoft.com/office/word/2010/wordml" xmlns:w15="http://schemas.microsoft.com/office/word/2012/wordml" xmlns:w16cid="http://schemas.microsoft.com/office/word/2016/wordml/cid" xmlns:w16se="http://schemas.microsoft.com/office/word/2015/wordml/symex" xmlns:wpg="http://schemas.microsoft.com/office/word/2010/wordprocessingGroup" xmlns:wpi="http://schemas.microsoft.com/office/word/2010/wordprocessingInk" xmlns:wne="http://schemas.microsoft.com/office/word/2006/wordml" xmlns:wps="http://schemas.microsoft.com/office/word/2010/wordprocessingShape" mc:Ignorable="w14 w15 w16se w16cid wp14">
+<w:footnotes xmlns:wpc="http://schemas.microsoft.com/office/word/2010/wordprocessingCanvas" xmlns:cx="http://schemas.microsoft.com/office/drawing/2014/chartex" xmlns:cx1="http://schemas.microsoft.com/office/drawing/2015/9/8/chartex" xmlns:mc="http://schemas.openxmlformats.org/markup-compatibility/2006" xmlns:o="urn:schemas-microsoft-com:office:office" xmlns:r="http://schemas.openxmlformats.org/officeDocument/2006/relationships" xmlns:m="http://schemas.openxmlformats.org/officeDocument/2006/math" xmlns:v="urn:schemas-microsoft-com:vml" xmlns:wp14="http://schemas.microsoft.com/office/word/2010/wordprocessingDrawing" xmlns:wp="http://schemas.openxmlformats.org/drawingml/2006/wordprocessingDrawing" xmlns:w10="urn:schemas-microsoft-com:office:word" xmlns:w="http://schemas.openxmlformats.org/wordprocessingml/2006/main" xmlns:w14="http://schemas.microsoft.com/office/word/2010/wordml" xmlns:w15="http://schemas.microsoft.com/office/word/2012/wordml" xmlns:w16se="http://schemas.microsoft.com/office/word/2015/wordml/symex" xmlns:wpg="http://schemas.microsoft.com/office/word/2010/wordprocessingGroup" xmlns:wpi="http://schemas.microsoft.com/office/word/2010/wordprocessingInk" xmlns:wne="http://schemas.microsoft.com/office/word/2006/wordml" xmlns:wps="http://schemas.microsoft.com/office/word/2010/wordprocessingShape" mc:Ignorable="w14 w15 w16se wp14">
   <w:footnote w:type="separator" w:id="-1">
     <w:p>
       <w:pPr>
@@ -1802,7 +3924,7 @@
 </file>
 
 <file path=word/header1.xml><?xml version="1.0" encoding="utf-8"?>
-<w:hdr xmlns:wpc="http://schemas.microsoft.com/office/word/2010/wordprocessingCanvas" xmlns:cx="http://schemas.microsoft.com/office/drawing/2014/chartex" xmlns:cx1="http://schemas.microsoft.com/office/drawing/2015/9/8/chartex" xmlns:cx2="http://schemas.microsoft.com/office/drawing/2015/10/21/chartex" xmlns:cx3="http://schemas.microsoft.com/office/drawing/2016/5/9/chartex" xmlns:cx4="http://schemas.microsoft.com/office/drawing/2016/5/10/chartex" xmlns:cx5="http://schemas.microsoft.com/office/drawing/2016/5/11/chartex" xmlns:cx6="http://schemas.microsoft.com/office/drawing/2016/5/12/chartex" xmlns:cx7="http://schemas.microsoft.com/office/drawing/2016/5/13/chartex" xmlns:cx8="http://schemas.microsoft.com/office/drawing/2016/5/14/chartex" xmlns:mc="http://schemas.openxmlformats.org/markup-compatibility/2006" xmlns:aink="http://schemas.microsoft.com/office/drawing/2016/ink" xmlns:am3d="http://schemas.microsoft.com/office/drawing/2017/model3d" xmlns:o="urn:schemas-microsoft-com:office:office" xmlns:r="http://schemas.openxmlformats.org/officeDocument/2006/relationships" xmlns:m="http://schemas.openxmlformats.org/officeDocument/2006/math" xmlns:v="urn:schemas-microsoft-com:vml" xmlns:wp14="http://schemas.microsoft.com/office/word/2010/wordprocessingDrawing" xmlns:wp="http://schemas.openxmlformats.org/drawingml/2006/wordprocessingDrawing" xmlns:w10="urn:schemas-microsoft-com:office:word" xmlns:w="http://schemas.openxmlformats.org/wordprocessingml/2006/main" xmlns:w14="http://schemas.microsoft.com/office/word/2010/wordml" xmlns:w15="http://schemas.microsoft.com/office/word/2012/wordml" xmlns:w16cid="http://schemas.microsoft.com/office/word/2016/wordml/cid" xmlns:w16se="http://schemas.microsoft.com/office/word/2015/wordml/symex" xmlns:wpg="http://schemas.microsoft.com/office/word/2010/wordprocessingGroup" xmlns:wpi="http://schemas.microsoft.com/office/word/2010/wordprocessingInk" xmlns:wne="http://schemas.microsoft.com/office/word/2006/wordml" xmlns:wps="http://schemas.microsoft.com/office/word/2010/wordprocessingShape" mc:Ignorable="w14 w15 w16se w16cid wp14">
+<w:hdr xmlns:wpc="http://schemas.microsoft.com/office/word/2010/wordprocessingCanvas" xmlns:cx="http://schemas.microsoft.com/office/drawing/2014/chartex" xmlns:cx1="http://schemas.microsoft.com/office/drawing/2015/9/8/chartex" xmlns:mc="http://schemas.openxmlformats.org/markup-compatibility/2006" xmlns:o="urn:schemas-microsoft-com:office:office" xmlns:r="http://schemas.openxmlformats.org/officeDocument/2006/relationships" xmlns:m="http://schemas.openxmlformats.org/officeDocument/2006/math" xmlns:v="urn:schemas-microsoft-com:vml" xmlns:wp14="http://schemas.microsoft.com/office/word/2010/wordprocessingDrawing" xmlns:wp="http://schemas.openxmlformats.org/drawingml/2006/wordprocessingDrawing" xmlns:w10="urn:schemas-microsoft-com:office:word" xmlns:w="http://schemas.openxmlformats.org/wordprocessingml/2006/main" xmlns:w14="http://schemas.microsoft.com/office/word/2010/wordml" xmlns:w15="http://schemas.microsoft.com/office/word/2012/wordml" xmlns:w16se="http://schemas.microsoft.com/office/word/2015/wordml/symex" xmlns:wpg="http://schemas.microsoft.com/office/word/2010/wordprocessingGroup" xmlns:wpi="http://schemas.microsoft.com/office/word/2010/wordprocessingInk" xmlns:wne="http://schemas.microsoft.com/office/word/2006/wordml" xmlns:wps="http://schemas.microsoft.com/office/word/2010/wordprocessingShape" mc:Ignorable="w14 w15 w16se wp14">
   <w:tbl>
     <w:tblPr>
       <w:tblW w:w="0" w:type="auto"/>
@@ -1846,7 +3968,7 @@
 </file>
 
 <file path=word/header2.xml><?xml version="1.0" encoding="utf-8"?>
-<w:hdr xmlns:wpc="http://schemas.microsoft.com/office/word/2010/wordprocessingCanvas" xmlns:cx="http://schemas.microsoft.com/office/drawing/2014/chartex" xmlns:cx1="http://schemas.microsoft.com/office/drawing/2015/9/8/chartex" xmlns:cx2="http://schemas.microsoft.com/office/drawing/2015/10/21/chartex" xmlns:cx3="http://schemas.microsoft.com/office/drawing/2016/5/9/chartex" xmlns:cx4="http://schemas.microsoft.com/office/drawing/2016/5/10/chartex" xmlns:cx5="http://schemas.microsoft.com/office/drawing/2016/5/11/chartex" xmlns:cx6="http://schemas.microsoft.com/office/drawing/2016/5/12/chartex" xmlns:cx7="http://schemas.microsoft.com/office/drawing/2016/5/13/chartex" xmlns:cx8="http://schemas.microsoft.com/office/drawing/2016/5/14/chartex" xmlns:mc="http://schemas.openxmlformats.org/markup-compatibility/2006" xmlns:aink="http://schemas.microsoft.com/office/drawing/2016/ink" xmlns:am3d="http://schemas.microsoft.com/office/drawing/2017/model3d" xmlns:o="urn:schemas-microsoft-com:office:office" xmlns:r="http://schemas.openxmlformats.org/officeDocument/2006/relationships" xmlns:m="http://schemas.openxmlformats.org/officeDocument/2006/math" xmlns:v="urn:schemas-microsoft-com:vml" xmlns:wp14="http://schemas.microsoft.com/office/word/2010/wordprocessingDrawing" xmlns:wp="http://schemas.openxmlformats.org/drawingml/2006/wordprocessingDrawing" xmlns:w10="urn:schemas-microsoft-com:office:word" xmlns:w="http://schemas.openxmlformats.org/wordprocessingml/2006/main" xmlns:w14="http://schemas.microsoft.com/office/word/2010/wordml" xmlns:w15="http://schemas.microsoft.com/office/word/2012/wordml" xmlns:w16cid="http://schemas.microsoft.com/office/word/2016/wordml/cid" xmlns:w16se="http://schemas.microsoft.com/office/word/2015/wordml/symex" xmlns:wpg="http://schemas.microsoft.com/office/word/2010/wordprocessingGroup" xmlns:wpi="http://schemas.microsoft.com/office/word/2010/wordprocessingInk" xmlns:wne="http://schemas.microsoft.com/office/word/2006/wordml" xmlns:wps="http://schemas.microsoft.com/office/word/2010/wordprocessingShape" mc:Ignorable="w14 w15 w16se w16cid wp14">
+<w:hdr xmlns:wpc="http://schemas.microsoft.com/office/word/2010/wordprocessingCanvas" xmlns:cx="http://schemas.microsoft.com/office/drawing/2014/chartex" xmlns:cx1="http://schemas.microsoft.com/office/drawing/2015/9/8/chartex" xmlns:mc="http://schemas.openxmlformats.org/markup-compatibility/2006" xmlns:o="urn:schemas-microsoft-com:office:office" xmlns:r="http://schemas.openxmlformats.org/officeDocument/2006/relationships" xmlns:m="http://schemas.openxmlformats.org/officeDocument/2006/math" xmlns:v="urn:schemas-microsoft-com:vml" xmlns:wp14="http://schemas.microsoft.com/office/word/2010/wordprocessingDrawing" xmlns:wp="http://schemas.openxmlformats.org/drawingml/2006/wordprocessingDrawing" xmlns:w10="urn:schemas-microsoft-com:office:word" xmlns:w="http://schemas.openxmlformats.org/wordprocessingml/2006/main" xmlns:w14="http://schemas.microsoft.com/office/word/2010/wordml" xmlns:w15="http://schemas.microsoft.com/office/word/2012/wordml" xmlns:w16se="http://schemas.microsoft.com/office/word/2015/wordml/symex" xmlns:wpg="http://schemas.microsoft.com/office/word/2010/wordprocessingGroup" xmlns:wpi="http://schemas.microsoft.com/office/word/2010/wordprocessingInk" xmlns:wne="http://schemas.microsoft.com/office/word/2006/wordml" xmlns:wps="http://schemas.microsoft.com/office/word/2010/wordprocessingShape" mc:Ignorable="w14 w15 w16se wp14">
   <w:tbl>
     <w:tblPr>
       <w:tblW w:w="0" w:type="auto"/>
@@ -1904,7 +4026,7 @@
 </file>
 
 <file path=word/numbering.xml><?xml version="1.0" encoding="utf-8"?>
-<w:numbering xmlns:wpc="http://schemas.microsoft.com/office/word/2010/wordprocessingCanvas" xmlns:cx="http://schemas.microsoft.com/office/drawing/2014/chartex" xmlns:cx1="http://schemas.microsoft.com/office/drawing/2015/9/8/chartex" xmlns:cx2="http://schemas.microsoft.com/office/drawing/2015/10/21/chartex" xmlns:cx3="http://schemas.microsoft.com/office/drawing/2016/5/9/chartex" xmlns:cx4="http://schemas.microsoft.com/office/drawing/2016/5/10/chartex" xmlns:cx5="http://schemas.microsoft.com/office/drawing/2016/5/11/chartex" xmlns:cx6="http://schemas.microsoft.com/office/drawing/2016/5/12/chartex" xmlns:cx7="http://schemas.microsoft.com/office/drawing/2016/5/13/chartex" xmlns:cx8="http://schemas.microsoft.com/office/drawing/2016/5/14/chartex" xmlns:mc="http://schemas.openxmlformats.org/markup-compatibility/2006" xmlns:aink="http://schemas.microsoft.com/office/drawing/2016/ink" xmlns:am3d="http://schemas.microsoft.com/office/drawing/2017/model3d" xmlns:o="urn:schemas-microsoft-com:office:office" xmlns:r="http://schemas.openxmlformats.org/officeDocument/2006/relationships" xmlns:m="http://schemas.openxmlformats.org/officeDocument/2006/math" xmlns:v="urn:schemas-microsoft-com:vml" xmlns:wp14="http://schemas.microsoft.com/office/word/2010/wordprocessingDrawing" xmlns:wp="http://schemas.openxmlformats.org/drawingml/2006/wordprocessingDrawing" xmlns:w10="urn:schemas-microsoft-com:office:word" xmlns:w="http://schemas.openxmlformats.org/wordprocessingml/2006/main" xmlns:w14="http://schemas.microsoft.com/office/word/2010/wordml" xmlns:w15="http://schemas.microsoft.com/office/word/2012/wordml" xmlns:w16cid="http://schemas.microsoft.com/office/word/2016/wordml/cid" xmlns:w16se="http://schemas.microsoft.com/office/word/2015/wordml/symex" xmlns:wpg="http://schemas.microsoft.com/office/word/2010/wordprocessingGroup" xmlns:wpi="http://schemas.microsoft.com/office/word/2010/wordprocessingInk" xmlns:wne="http://schemas.microsoft.com/office/word/2006/wordml" xmlns:wps="http://schemas.microsoft.com/office/word/2010/wordprocessingShape" mc:Ignorable="w14 w15 w16se w16cid wp14">
+<w:numbering xmlns:wpc="http://schemas.microsoft.com/office/word/2010/wordprocessingCanvas" xmlns:cx="http://schemas.microsoft.com/office/drawing/2014/chartex" xmlns:cx1="http://schemas.microsoft.com/office/drawing/2015/9/8/chartex" xmlns:mc="http://schemas.openxmlformats.org/markup-compatibility/2006" xmlns:o="urn:schemas-microsoft-com:office:office" xmlns:r="http://schemas.openxmlformats.org/officeDocument/2006/relationships" xmlns:m="http://schemas.openxmlformats.org/officeDocument/2006/math" xmlns:v="urn:schemas-microsoft-com:vml" xmlns:wp14="http://schemas.microsoft.com/office/word/2010/wordprocessingDrawing" xmlns:wp="http://schemas.openxmlformats.org/drawingml/2006/wordprocessingDrawing" xmlns:w10="urn:schemas-microsoft-com:office:word" xmlns:w="http://schemas.openxmlformats.org/wordprocessingml/2006/main" xmlns:w14="http://schemas.microsoft.com/office/word/2010/wordml" xmlns:w15="http://schemas.microsoft.com/office/word/2012/wordml" xmlns:w16se="http://schemas.microsoft.com/office/word/2015/wordml/symex" xmlns:wpg="http://schemas.microsoft.com/office/word/2010/wordprocessingGroup" xmlns:wpi="http://schemas.microsoft.com/office/word/2010/wordprocessingInk" xmlns:wne="http://schemas.microsoft.com/office/word/2006/wordml" xmlns:wps="http://schemas.microsoft.com/office/word/2010/wordprocessingShape" mc:Ignorable="w14 w15 w16se wp14">
   <w:abstractNum w:abstractNumId="0" w15:restartNumberingAfterBreak="0">
     <w:nsid w:val="FFFFFF7C"/>
     <w:multiLevelType w:val="singleLevel"/>
@@ -2726,6 +4848,119 @@
     </w:lvl>
   </w:abstractNum>
   <w:abstractNum w:abstractNumId="17" w15:restartNumberingAfterBreak="0">
+    <w:nsid w:val="66A10209"/>
+    <w:multiLevelType w:val="hybridMultilevel"/>
+    <w:tmpl w:val="80A6F4F4"/>
+    <w:lvl w:ilvl="0" w:tplc="08160009">
+      <w:start w:val="1"/>
+      <w:numFmt w:val="bullet"/>
+      <w:lvlText w:val=""/>
+      <w:lvlJc w:val="left"/>
+      <w:pPr>
+        <w:ind w:left="720" w:hanging="360"/>
+      </w:pPr>
+      <w:rPr>
+        <w:rFonts w:ascii="Wingdings" w:hAnsi="Wingdings" w:hint="default"/>
+      </w:rPr>
+    </w:lvl>
+    <w:lvl w:ilvl="1" w:tplc="08160003" w:tentative="1">
+      <w:start w:val="1"/>
+      <w:numFmt w:val="bullet"/>
+      <w:lvlText w:val="o"/>
+      <w:lvlJc w:val="left"/>
+      <w:pPr>
+        <w:ind w:left="1440" w:hanging="360"/>
+      </w:pPr>
+      <w:rPr>
+        <w:rFonts w:ascii="Courier New" w:hAnsi="Courier New" w:cs="Courier New" w:hint="default"/>
+      </w:rPr>
+    </w:lvl>
+    <w:lvl w:ilvl="2" w:tplc="08160005" w:tentative="1">
+      <w:start w:val="1"/>
+      <w:numFmt w:val="bullet"/>
+      <w:lvlText w:val=""/>
+      <w:lvlJc w:val="left"/>
+      <w:pPr>
+        <w:ind w:left="2160" w:hanging="360"/>
+      </w:pPr>
+      <w:rPr>
+        <w:rFonts w:ascii="Wingdings" w:hAnsi="Wingdings" w:hint="default"/>
+      </w:rPr>
+    </w:lvl>
+    <w:lvl w:ilvl="3" w:tplc="08160001" w:tentative="1">
+      <w:start w:val="1"/>
+      <w:numFmt w:val="bullet"/>
+      <w:lvlText w:val=""/>
+      <w:lvlJc w:val="left"/>
+      <w:pPr>
+        <w:ind w:left="2880" w:hanging="360"/>
+      </w:pPr>
+      <w:rPr>
+        <w:rFonts w:ascii="Symbol" w:hAnsi="Symbol" w:hint="default"/>
+      </w:rPr>
+    </w:lvl>
+    <w:lvl w:ilvl="4" w:tplc="08160003" w:tentative="1">
+      <w:start w:val="1"/>
+      <w:numFmt w:val="bullet"/>
+      <w:lvlText w:val="o"/>
+      <w:lvlJc w:val="left"/>
+      <w:pPr>
+        <w:ind w:left="3600" w:hanging="360"/>
+      </w:pPr>
+      <w:rPr>
+        <w:rFonts w:ascii="Courier New" w:hAnsi="Courier New" w:cs="Courier New" w:hint="default"/>
+      </w:rPr>
+    </w:lvl>
+    <w:lvl w:ilvl="5" w:tplc="08160005" w:tentative="1">
+      <w:start w:val="1"/>
+      <w:numFmt w:val="bullet"/>
+      <w:lvlText w:val=""/>
+      <w:lvlJc w:val="left"/>
+      <w:pPr>
+        <w:ind w:left="4320" w:hanging="360"/>
+      </w:pPr>
+      <w:rPr>
+        <w:rFonts w:ascii="Wingdings" w:hAnsi="Wingdings" w:hint="default"/>
+      </w:rPr>
+    </w:lvl>
+    <w:lvl w:ilvl="6" w:tplc="08160001" w:tentative="1">
+      <w:start w:val="1"/>
+      <w:numFmt w:val="bullet"/>
+      <w:lvlText w:val=""/>
+      <w:lvlJc w:val="left"/>
+      <w:pPr>
+        <w:ind w:left="5040" w:hanging="360"/>
+      </w:pPr>
+      <w:rPr>
+        <w:rFonts w:ascii="Symbol" w:hAnsi="Symbol" w:hint="default"/>
+      </w:rPr>
+    </w:lvl>
+    <w:lvl w:ilvl="7" w:tplc="08160003" w:tentative="1">
+      <w:start w:val="1"/>
+      <w:numFmt w:val="bullet"/>
+      <w:lvlText w:val="o"/>
+      <w:lvlJc w:val="left"/>
+      <w:pPr>
+        <w:ind w:left="5760" w:hanging="360"/>
+      </w:pPr>
+      <w:rPr>
+        <w:rFonts w:ascii="Courier New" w:hAnsi="Courier New" w:cs="Courier New" w:hint="default"/>
+      </w:rPr>
+    </w:lvl>
+    <w:lvl w:ilvl="8" w:tplc="08160005" w:tentative="1">
+      <w:start w:val="1"/>
+      <w:numFmt w:val="bullet"/>
+      <w:lvlText w:val=""/>
+      <w:lvlJc w:val="left"/>
+      <w:pPr>
+        <w:ind w:left="6480" w:hanging="360"/>
+      </w:pPr>
+      <w:rPr>
+        <w:rFonts w:ascii="Wingdings" w:hAnsi="Wingdings" w:hint="default"/>
+      </w:rPr>
+    </w:lvl>
+  </w:abstractNum>
+  <w:abstractNum w:abstractNumId="18" w15:restartNumberingAfterBreak="0">
     <w:nsid w:val="6BE0360C"/>
     <w:multiLevelType w:val="multilevel"/>
     <w:tmpl w:val="2E969558"/>
@@ -2848,7 +5083,7 @@
     <w:abstractNumId w:val="13"/>
   </w:num>
   <w:num w:numId="13">
-    <w:abstractNumId w:val="17"/>
+    <w:abstractNumId w:val="18"/>
   </w:num>
   <w:num w:numId="14">
     <w:abstractNumId w:val="16"/>
@@ -2877,11 +5112,14 @@
   <w:num w:numId="22">
     <w:abstractNumId w:val="0"/>
   </w:num>
+  <w:num w:numId="23">
+    <w:abstractNumId w:val="17"/>
+  </w:num>
 </w:numbering>
 </file>
 
 <file path=word/styles.xml><?xml version="1.0" encoding="utf-8"?>
-<w:styles xmlns:mc="http://schemas.openxmlformats.org/markup-compatibility/2006" xmlns:r="http://schemas.openxmlformats.org/officeDocument/2006/relationships" xmlns:w="http://schemas.openxmlformats.org/wordprocessingml/2006/main" xmlns:w14="http://schemas.microsoft.com/office/word/2010/wordml" xmlns:w15="http://schemas.microsoft.com/office/word/2012/wordml" xmlns:w16cid="http://schemas.microsoft.com/office/word/2016/wordml/cid" xmlns:w16se="http://schemas.microsoft.com/office/word/2015/wordml/symex" mc:Ignorable="w14 w15 w16se w16cid">
+<w:styles xmlns:mc="http://schemas.openxmlformats.org/markup-compatibility/2006" xmlns:r="http://schemas.openxmlformats.org/officeDocument/2006/relationships" xmlns:w="http://schemas.openxmlformats.org/wordprocessingml/2006/main" xmlns:w14="http://schemas.microsoft.com/office/word/2010/wordml" xmlns:w15="http://schemas.microsoft.com/office/word/2012/wordml" xmlns:w16se="http://schemas.microsoft.com/office/word/2015/wordml/symex" mc:Ignorable="w14 w15 w16se">
   <w:docDefaults>
     <w:rPrDefault>
       <w:rPr>
@@ -2898,7 +5136,7 @@
       </w:pPr>
     </w:pPrDefault>
   </w:docDefaults>
-  <w:latentStyles w:defLockedState="0" w:defUIPriority="99" w:defSemiHidden="0" w:defUnhideWhenUsed="0" w:defQFormat="0" w:count="376">
+  <w:latentStyles w:defLockedState="0" w:defUIPriority="99" w:defSemiHidden="0" w:defUnhideWhenUsed="0" w:defQFormat="0" w:count="371">
     <w:lsdException w:name="Normal" w:uiPriority="0" w:qFormat="1"/>
     <w:lsdException w:name="heading 1" w:uiPriority="0" w:qFormat="1"/>
     <w:lsdException w:name="heading 2" w:semiHidden="1" w:uiPriority="0" w:unhideWhenUsed="1" w:qFormat="1"/>
@@ -3004,6 +5242,7 @@
     <w:lsdException w:name="HTML Sample" w:semiHidden="1" w:unhideWhenUsed="1"/>
     <w:lsdException w:name="HTML Typewriter" w:semiHidden="1" w:unhideWhenUsed="1"/>
     <w:lsdException w:name="HTML Variable" w:semiHidden="1" w:unhideWhenUsed="1"/>
+    <w:lsdException w:name="Normal Table" w:semiHidden="1" w:unhideWhenUsed="1"/>
     <w:lsdException w:name="annotation subject" w:semiHidden="1" w:unhideWhenUsed="1"/>
     <w:lsdException w:name="No List" w:semiHidden="1" w:unhideWhenUsed="1"/>
     <w:lsdException w:name="Outline List 1" w:semiHidden="1" w:unhideWhenUsed="1"/>
@@ -3046,8 +5285,11 @@
     <w:lsdException w:name="Table Contemporary" w:semiHidden="1" w:unhideWhenUsed="1"/>
     <w:lsdException w:name="Table Elegant" w:semiHidden="1" w:unhideWhenUsed="1"/>
     <w:lsdException w:name="Table Professional" w:semiHidden="1" w:unhideWhenUsed="1"/>
+    <w:lsdException w:name="Table Subtle 1" w:semiHidden="1" w:unhideWhenUsed="1"/>
     <w:lsdException w:name="Table Subtle 2" w:semiHidden="1" w:unhideWhenUsed="1"/>
     <w:lsdException w:name="Table Web 1" w:semiHidden="1" w:unhideWhenUsed="1"/>
+    <w:lsdException w:name="Table Web 2" w:semiHidden="1" w:unhideWhenUsed="1"/>
+    <w:lsdException w:name="Table Web 3" w:semiHidden="1" w:unhideWhenUsed="1"/>
     <w:lsdException w:name="Balloon Text" w:semiHidden="1" w:unhideWhenUsed="1"/>
     <w:lsdException w:name="Table Grid" w:uiPriority="59"/>
     <w:lsdException w:name="Table Theme" w:semiHidden="1" w:unhideWhenUsed="1"/>
@@ -3266,22 +5508,17 @@
     <w:lsdException w:name="List Table 5 Dark Accent 6" w:uiPriority="50"/>
     <w:lsdException w:name="List Table 6 Colorful Accent 6" w:uiPriority="51"/>
     <w:lsdException w:name="List Table 7 Colorful Accent 6" w:uiPriority="52"/>
-    <w:lsdException w:name="Mention" w:semiHidden="1" w:unhideWhenUsed="1"/>
-    <w:lsdException w:name="Smart Hyperlink" w:semiHidden="1" w:unhideWhenUsed="1"/>
-    <w:lsdException w:name="Hashtag" w:semiHidden="1" w:unhideWhenUsed="1"/>
-    <w:lsdException w:name="Unresolved Mention" w:semiHidden="1" w:unhideWhenUsed="1"/>
-    <w:lsdException w:name="Smart Link" w:semiHidden="1" w:unhideWhenUsed="1"/>
   </w:latentStyles>
   <w:style w:type="paragraph" w:default="1" w:styleId="Normal">
     <w:name w:val="Normal"/>
     <w:qFormat/>
     <w:rsid w:val="00FD1504"/>
   </w:style>
-  <w:style w:type="paragraph" w:styleId="Ttulo1">
+  <w:style w:type="paragraph" w:styleId="Cabealho1">
     <w:name w:val="heading 1"/>
     <w:basedOn w:val="Normal"/>
     <w:next w:val="Normal"/>
-    <w:link w:val="Ttulo1Carter"/>
+    <w:link w:val="Cabealho1Carter"/>
     <w:uiPriority w:val="4"/>
     <w:qFormat/>
     <w:rsid w:val="00A122DB"/>
@@ -3298,11 +5535,11 @@
       <w:szCs w:val="30"/>
     </w:rPr>
   </w:style>
-  <w:style w:type="paragraph" w:styleId="Ttulo2">
+  <w:style w:type="paragraph" w:styleId="Cabealho2">
     <w:name w:val="heading 2"/>
     <w:basedOn w:val="Normal"/>
     <w:next w:val="Normal"/>
-    <w:link w:val="Ttulo2Carter"/>
+    <w:link w:val="Cabealho2Carter"/>
     <w:uiPriority w:val="4"/>
     <w:unhideWhenUsed/>
     <w:qFormat/>
@@ -3319,11 +5556,11 @@
       <w:color w:val="3F251D" w:themeColor="accent1"/>
     </w:rPr>
   </w:style>
-  <w:style w:type="paragraph" w:styleId="Ttulo3">
+  <w:style w:type="paragraph" w:styleId="Cabealho3">
     <w:name w:val="heading 3"/>
     <w:basedOn w:val="Normal"/>
     <w:next w:val="Normal"/>
-    <w:link w:val="Ttulo3Carter"/>
+    <w:link w:val="Cabealho3Carter"/>
     <w:uiPriority w:val="4"/>
     <w:semiHidden/>
     <w:unhideWhenUsed/>
@@ -3340,11 +5577,11 @@
       <w:color w:val="3F251D" w:themeColor="accent1"/>
     </w:rPr>
   </w:style>
-  <w:style w:type="paragraph" w:styleId="Ttulo5">
+  <w:style w:type="paragraph" w:styleId="Cabealho5">
     <w:name w:val="heading 5"/>
     <w:basedOn w:val="Normal"/>
     <w:next w:val="Normal"/>
-    <w:link w:val="Ttulo5Carter"/>
+    <w:link w:val="Cabealho5Carter"/>
     <w:uiPriority w:val="4"/>
     <w:semiHidden/>
     <w:unhideWhenUsed/>
@@ -3361,11 +5598,11 @@
       <w:color w:val="1F120E" w:themeColor="accent1" w:themeShade="80"/>
     </w:rPr>
   </w:style>
-  <w:style w:type="paragraph" w:styleId="Ttulo6">
+  <w:style w:type="paragraph" w:styleId="Cabealho6">
     <w:name w:val="heading 6"/>
     <w:basedOn w:val="Normal"/>
     <w:next w:val="Normal"/>
-    <w:link w:val="Ttulo6Carter"/>
+    <w:link w:val="Cabealho6Carter"/>
     <w:uiPriority w:val="4"/>
     <w:semiHidden/>
     <w:unhideWhenUsed/>
@@ -3384,11 +5621,11 @@
       <w:color w:val="1F120E" w:themeColor="accent1" w:themeShade="7F"/>
     </w:rPr>
   </w:style>
-  <w:style w:type="paragraph" w:styleId="Ttulo8">
+  <w:style w:type="paragraph" w:styleId="Cabealho8">
     <w:name w:val="heading 8"/>
     <w:basedOn w:val="Normal"/>
     <w:next w:val="Normal"/>
-    <w:link w:val="Ttulo8Carter"/>
+    <w:link w:val="Cabealho8Carter"/>
     <w:uiPriority w:val="4"/>
     <w:semiHidden/>
     <w:unhideWhenUsed/>
@@ -3406,11 +5643,11 @@
       <w:szCs w:val="21"/>
     </w:rPr>
   </w:style>
-  <w:style w:type="paragraph" w:styleId="Ttulo9">
+  <w:style w:type="paragraph" w:styleId="Cabealho9">
     <w:name w:val="heading 9"/>
     <w:basedOn w:val="Normal"/>
     <w:next w:val="Normal"/>
-    <w:link w:val="Ttulo9Carter"/>
+    <w:link w:val="Cabealho9Carter"/>
     <w:uiPriority w:val="4"/>
     <w:semiHidden/>
     <w:unhideWhenUsed/>
@@ -3569,10 +5806,10 @@
       <w:jc w:val="center"/>
     </w:pPr>
   </w:style>
-  <w:style w:type="character" w:customStyle="1" w:styleId="Ttulo1Carter">
-    <w:name w:val="Título 1 Caráter"/>
+  <w:style w:type="character" w:customStyle="1" w:styleId="Cabealho1Carter">
+    <w:name w:val="Cabeçalho 1 Caráter"/>
     <w:basedOn w:val="Tipodeletrapredefinidodopargrafo"/>
-    <w:link w:val="Ttulo1"/>
+    <w:link w:val="Cabealho1"/>
     <w:uiPriority w:val="4"/>
     <w:rsid w:val="00690EFD"/>
     <w:rPr>
@@ -3582,10 +5819,10 @@
       <w:szCs w:val="30"/>
     </w:rPr>
   </w:style>
-  <w:style w:type="character" w:customStyle="1" w:styleId="Ttulo2Carter">
-    <w:name w:val="Título 2 Caráter"/>
+  <w:style w:type="character" w:customStyle="1" w:styleId="Cabealho2Carter">
+    <w:name w:val="Cabeçalho 2 Caráter"/>
     <w:basedOn w:val="Tipodeletrapredefinidodopargrafo"/>
-    <w:link w:val="Ttulo2"/>
+    <w:link w:val="Cabealho2"/>
     <w:uiPriority w:val="4"/>
     <w:rsid w:val="00690EFD"/>
     <w:rPr>
@@ -3596,10 +5833,10 @@
       <w:szCs w:val="22"/>
     </w:rPr>
   </w:style>
-  <w:style w:type="character" w:customStyle="1" w:styleId="Ttulo3Carter">
-    <w:name w:val="Título 3 Caráter"/>
+  <w:style w:type="character" w:customStyle="1" w:styleId="Cabealho3Carter">
+    <w:name w:val="Cabeçalho 3 Caráter"/>
     <w:basedOn w:val="Tipodeletrapredefinidodopargrafo"/>
-    <w:link w:val="Ttulo3"/>
+    <w:link w:val="Cabealho3"/>
     <w:uiPriority w:val="4"/>
     <w:semiHidden/>
     <w:rsid w:val="00690EFD"/>
@@ -3610,10 +5847,10 @@
       <w:szCs w:val="22"/>
     </w:rPr>
   </w:style>
-  <w:style w:type="character" w:customStyle="1" w:styleId="Ttulo5Carter">
-    <w:name w:val="Título 5 Caráter"/>
+  <w:style w:type="character" w:customStyle="1" w:styleId="Cabealho5Carter">
+    <w:name w:val="Cabeçalho 5 Caráter"/>
     <w:basedOn w:val="Tipodeletrapredefinidodopargrafo"/>
-    <w:link w:val="Ttulo5"/>
+    <w:link w:val="Cabealho5"/>
     <w:uiPriority w:val="4"/>
     <w:semiHidden/>
     <w:rsid w:val="00690EFD"/>
@@ -3622,10 +5859,10 @@
       <w:color w:val="1F120E" w:themeColor="accent1" w:themeShade="80"/>
     </w:rPr>
   </w:style>
-  <w:style w:type="character" w:customStyle="1" w:styleId="Ttulo6Carter">
-    <w:name w:val="Título 6 Caráter"/>
+  <w:style w:type="character" w:customStyle="1" w:styleId="Cabealho6Carter">
+    <w:name w:val="Cabeçalho 6 Caráter"/>
     <w:basedOn w:val="Tipodeletrapredefinidodopargrafo"/>
-    <w:link w:val="Ttulo6"/>
+    <w:link w:val="Cabealho6"/>
     <w:uiPriority w:val="4"/>
     <w:semiHidden/>
     <w:rsid w:val="00690EFD"/>
@@ -3761,10 +5998,10 @@
       <w:szCs w:val="18"/>
     </w:rPr>
   </w:style>
-  <w:style w:type="character" w:customStyle="1" w:styleId="Ttulo9Carter">
-    <w:name w:val="Título 9 Caráter"/>
+  <w:style w:type="character" w:customStyle="1" w:styleId="Cabealho9Carter">
+    <w:name w:val="Cabeçalho 9 Caráter"/>
     <w:basedOn w:val="Tipodeletrapredefinidodopargrafo"/>
-    <w:link w:val="Ttulo9"/>
+    <w:link w:val="Cabealho9"/>
     <w:uiPriority w:val="4"/>
     <w:semiHidden/>
     <w:rsid w:val="00A122DB"/>
@@ -3776,10 +6013,10 @@
       <w:szCs w:val="21"/>
     </w:rPr>
   </w:style>
-  <w:style w:type="character" w:customStyle="1" w:styleId="Ttulo8Carter">
-    <w:name w:val="Título 8 Caráter"/>
+  <w:style w:type="character" w:customStyle="1" w:styleId="Cabealho8Carter">
+    <w:name w:val="Cabeçalho 8 Caráter"/>
     <w:basedOn w:val="Tipodeletrapredefinidodopargrafo"/>
-    <w:link w:val="Ttulo8"/>
+    <w:link w:val="Cabealho8"/>
     <w:uiPriority w:val="4"/>
     <w:semiHidden/>
     <w:rsid w:val="00A122DB"/>
@@ -3791,7 +6028,7 @@
   </w:style>
   <w:style w:type="paragraph" w:styleId="Cabealhodondice">
     <w:name w:val="TOC Heading"/>
-    <w:basedOn w:val="Ttulo1"/>
+    <w:basedOn w:val="Cabealho1"/>
     <w:next w:val="Normal"/>
     <w:uiPriority w:val="39"/>
     <w:unhideWhenUsed/>
@@ -3961,7 +6198,7 @@
       </w:pPr>
     </w:tblStylePr>
   </w:style>
-  <w:style w:type="table" w:styleId="TabelacomGrelha">
+  <w:style w:type="table" w:styleId="Tabelacomgrelha">
     <w:name w:val="Table Grid"/>
     <w:basedOn w:val="Tabelanormal"/>
     <w:uiPriority w:val="59"/>
@@ -4641,7 +6878,7 @@
 </file>
 
 <file path=customXml/itemProps1.xml><?xml version="1.0" encoding="utf-8"?>
-<ds:datastoreItem xmlns:ds="http://schemas.openxmlformats.org/officeDocument/2006/customXml" ds:itemID="{AC8B6C34-C67D-4F64-8B75-C0703C8B2699}">
+<ds:datastoreItem xmlns:ds="http://schemas.openxmlformats.org/officeDocument/2006/customXml" ds:itemID="{665828BD-8180-4BB9-86ED-540D28E3A487}">
   <ds:schemaRefs>
     <ds:schemaRef ds:uri="http://schemas.openxmlformats.org/officeDocument/2006/bibliography"/>
   </ds:schemaRefs>

</xml_diff>